<commit_message>
Improved config for macrursors.
</commit_message>
<xml_diff>
--- a/dotfiles/.pandoc/reference.docx
+++ b/dotfiles/.pandoc/reference.docx
@@ -1,10 +1,10 @@
 
 <file path=word/document.xml><?xml version="1.0" encoding="utf-8"?>
-<w:document xmlns:ve="http://schemas.openxmlformats.org/markup-compatibility/2006" xmlns:o="urn:schemas-microsoft-com:office:office" xmlns:r="http://schemas.openxmlformats.org/officeDocument/2006/relationships" xmlns:m="http://schemas.openxmlformats.org/officeDocument/2006/math" xmlns:v="urn:schemas-microsoft-com:vml" xmlns:wp="http://schemas.openxmlformats.org/drawingml/2006/wordprocessingDrawing" xmlns:w10="urn:schemas-microsoft-com:office:word" xmlns:w="http://schemas.openxmlformats.org/wordprocessingml/2006/main" xmlns:wne="http://schemas.microsoft.com/office/word/2006/wordml">
+<w:document xmlns:wpc="http://schemas.microsoft.com/office/word/2010/wordprocessingCanvas" xmlns:cx="http://schemas.microsoft.com/office/drawing/2014/chartex" xmlns:cx1="http://schemas.microsoft.com/office/drawing/2015/9/8/chartex" xmlns:cx2="http://schemas.microsoft.com/office/drawing/2015/10/21/chartex" xmlns:cx3="http://schemas.microsoft.com/office/drawing/2016/5/9/chartex" xmlns:cx4="http://schemas.microsoft.com/office/drawing/2016/5/10/chartex" xmlns:cx5="http://schemas.microsoft.com/office/drawing/2016/5/11/chartex" xmlns:cx6="http://schemas.microsoft.com/office/drawing/2016/5/12/chartex" xmlns:cx7="http://schemas.microsoft.com/office/drawing/2016/5/13/chartex" xmlns:cx8="http://schemas.microsoft.com/office/drawing/2016/5/14/chartex" xmlns:mc="http://schemas.openxmlformats.org/markup-compatibility/2006" xmlns:aink="http://schemas.microsoft.com/office/drawing/2016/ink" xmlns:am3d="http://schemas.microsoft.com/office/drawing/2017/model3d" xmlns:o="urn:schemas-microsoft-com:office:office" xmlns:oel="http://schemas.microsoft.com/office/2019/extlst" xmlns:r="http://schemas.openxmlformats.org/officeDocument/2006/relationships" xmlns:m="http://schemas.openxmlformats.org/officeDocument/2006/math" xmlns:v="urn:schemas-microsoft-com:vml" xmlns:wp14="http://schemas.microsoft.com/office/word/2010/wordprocessingDrawing" xmlns:wp="http://schemas.openxmlformats.org/drawingml/2006/wordprocessingDrawing" xmlns:w10="urn:schemas-microsoft-com:office:word" xmlns:w="http://schemas.openxmlformats.org/wordprocessingml/2006/main" xmlns:w14="http://schemas.microsoft.com/office/word/2010/wordml" xmlns:w15="http://schemas.microsoft.com/office/word/2012/wordml" xmlns:w16cex="http://schemas.microsoft.com/office/word/2018/wordml/cex" xmlns:w16cid="http://schemas.microsoft.com/office/word/2016/wordml/cid" xmlns:w16="http://schemas.microsoft.com/office/word/2018/wordml" xmlns:w16sdtdh="http://schemas.microsoft.com/office/word/2020/wordml/sdtdatahash" xmlns:w16se="http://schemas.microsoft.com/office/word/2015/wordml/symex" xmlns:wpg="http://schemas.microsoft.com/office/word/2010/wordprocessingGroup" xmlns:wpi="http://schemas.microsoft.com/office/word/2010/wordprocessingInk" xmlns:wne="http://schemas.microsoft.com/office/word/2006/wordml" xmlns:wps="http://schemas.microsoft.com/office/word/2010/wordprocessingShape" mc:Ignorable="w14 w15 w16se w16cid w16 w16cex w16sdtdh wp14">
   <w:body>
     <w:p>
       <w:pPr>
-        <w:pStyle w:val="a4"/>
+        <w:pStyle w:val="a5"/>
       </w:pPr>
       <w:r>
         <w:t>Title</w:t>
@@ -12,7 +12,7 @@
     </w:p>
     <w:p>
       <w:pPr>
-        <w:pStyle w:val="a5"/>
+        <w:pStyle w:val="a6"/>
       </w:pPr>
       <w:r>
         <w:t>Subtitle</w:t>
@@ -28,7 +28,7 @@
     </w:p>
     <w:p>
       <w:pPr>
-        <w:pStyle w:val="a6"/>
+        <w:pStyle w:val="a7"/>
       </w:pPr>
       <w:r>
         <w:t>Date</w:t>
@@ -163,15 +163,23 @@
         <w:rPr>
           <w:rStyle w:val="VerbatimChar"/>
         </w:rPr>
-        <w:t xml:space="preserve"> Verbatim Char </w:t>
+        <w:t xml:space="preserve"> Verbatim </w:t>
+      </w:r>
+      <w:proofErr w:type="gramStart"/>
+      <w:r>
+        <w:rPr>
+          <w:rStyle w:val="VerbatimChar"/>
+        </w:rPr>
+        <w:t xml:space="preserve">Char </w:t>
       </w:r>
       <w:r>
         <w:t xml:space="preserve"> .</w:t>
       </w:r>
+      <w:proofErr w:type="gramEnd"/>
       <w:hyperlink r:id="rId7">
         <w:r>
           <w:rPr>
-            <w:rStyle w:val="a9"/>
+            <w:rStyle w:val="aa"/>
           </w:rPr>
           <w:t xml:space="preserve"> Hyperlink </w:t>
         </w:r>
@@ -181,14 +189,14 @@
       </w:r>
       <w:r>
         <w:rPr>
-          <w:rStyle w:val="12"/>
+          <w:rStyle w:val="13"/>
         </w:rPr>
-        <w:footnoteReference w:id="2"/>
+        <w:footnoteReference w:id="1"/>
       </w:r>
     </w:p>
     <w:p>
       <w:pPr>
-        <w:pStyle w:val="a8"/>
+        <w:pStyle w:val="a9"/>
       </w:pPr>
       <w:r>
         <w:t>Block</w:t>
@@ -212,19 +220,19 @@
         <w:tblBorders>
           <w:insideH w:val="single" w:sz="2" w:space="0" w:color="auto"/>
         </w:tblBorders>
-        <w:tblLook w:val="04A0"/>
+        <w:tblLook w:val="04A0" w:firstRow="1" w:lastRow="0" w:firstColumn="1" w:lastColumn="0" w:noHBand="0" w:noVBand="1"/>
       </w:tblPr>
       <w:tblGrid>
-        <w:gridCol w:w="763"/>
-        <w:gridCol w:w="763"/>
+        <w:gridCol w:w="695"/>
+        <w:gridCol w:w="695"/>
       </w:tblGrid>
       <w:tr>
         <w:trPr>
-          <w:cnfStyle w:val="100000000000"/>
+          <w:cnfStyle w:val="100000000000" w:firstRow="1" w:lastRow="0" w:firstColumn="0" w:lastColumn="0" w:oddVBand="0" w:evenVBand="0" w:oddHBand="0" w:evenHBand="0" w:firstRowFirstColumn="0" w:firstRowLastColumn="0" w:lastRowFirstColumn="0" w:lastRowLastColumn="0"/>
         </w:trPr>
         <w:tc>
           <w:tcPr>
-            <w:cnfStyle w:val="001000000000"/>
+            <w:cnfStyle w:val="001000000000" w:firstRow="0" w:lastRow="0" w:firstColumn="1" w:lastColumn="0" w:oddVBand="0" w:evenVBand="0" w:oddHBand="0" w:evenHBand="0" w:firstRowFirstColumn="0" w:firstRowLastColumn="0" w:lastRowFirstColumn="0" w:lastRowLastColumn="0"/>
             <w:tcW w:w="0" w:type="auto"/>
             <w:tcBorders>
               <w:bottom w:val="none" w:sz="0" w:space="0" w:color="auto"/>
@@ -249,7 +257,7 @@
           <w:p>
             <w:pPr>
               <w:pStyle w:val="Compact"/>
-              <w:cnfStyle w:val="100000000000"/>
+              <w:cnfStyle w:val="100000000000" w:firstRow="1" w:lastRow="0" w:firstColumn="0" w:lastColumn="0" w:oddVBand="0" w:evenVBand="0" w:oddHBand="0" w:evenHBand="0" w:firstRowFirstColumn="0" w:firstRowLastColumn="0" w:lastRowFirstColumn="0" w:lastRowLastColumn="0"/>
             </w:pPr>
             <w:r>
               <w:t xml:space="preserve">Table </w:t>
@@ -260,7 +268,7 @@
       <w:tr>
         <w:tc>
           <w:tcPr>
-            <w:cnfStyle w:val="001000000000"/>
+            <w:cnfStyle w:val="001000000000" w:firstRow="0" w:lastRow="0" w:firstColumn="1" w:lastColumn="0" w:oddVBand="0" w:evenVBand="0" w:oddHBand="0" w:evenHBand="0" w:firstRowFirstColumn="0" w:firstRowLastColumn="0" w:lastRowFirstColumn="0" w:lastRowLastColumn="0"/>
             <w:tcW w:w="0" w:type="auto"/>
           </w:tcPr>
           <w:p>
@@ -279,7 +287,7 @@
           <w:p>
             <w:pPr>
               <w:pStyle w:val="Compact"/>
-              <w:cnfStyle w:val="000000000000"/>
+              <w:cnfStyle w:val="000000000000" w:firstRow="0" w:lastRow="0" w:firstColumn="0" w:lastColumn="0" w:oddVBand="0" w:evenVBand="0" w:oddHBand="0" w:evenHBand="0" w:firstRowFirstColumn="0" w:firstRowLastColumn="0" w:lastRowFirstColumn="0" w:lastRowLastColumn="0"/>
             </w:pPr>
             <w:r>
               <w:t xml:space="preserve">2 </w:t>
@@ -300,9 +308,11 @@
       <w:pPr>
         <w:pStyle w:val="DefinitionTerm"/>
       </w:pPr>
+      <w:proofErr w:type="spellStart"/>
       <w:r>
         <w:t>DefinitionTerm</w:t>
       </w:r>
+      <w:proofErr w:type="spellEnd"/>
     </w:p>
     <w:p>
       <w:pPr>
@@ -316,9 +326,11 @@
       <w:pPr>
         <w:pStyle w:val="DefinitionTerm"/>
       </w:pPr>
+      <w:proofErr w:type="spellStart"/>
       <w:r>
         <w:t>DefinitionTerm</w:t>
       </w:r>
+      <w:proofErr w:type="spellEnd"/>
     </w:p>
     <w:p>
       <w:pPr>
@@ -338,15 +350,15 @@
 </file>
 
 <file path=word/endnotes.xml><?xml version="1.0" encoding="utf-8"?>
-<w:endnotes xmlns:ve="http://schemas.openxmlformats.org/markup-compatibility/2006" xmlns:o="urn:schemas-microsoft-com:office:office" xmlns:r="http://schemas.openxmlformats.org/officeDocument/2006/relationships" xmlns:m="http://schemas.openxmlformats.org/officeDocument/2006/math" xmlns:v="urn:schemas-microsoft-com:vml" xmlns:wp="http://schemas.openxmlformats.org/drawingml/2006/wordprocessingDrawing" xmlns:w10="urn:schemas-microsoft-com:office:word" xmlns:w="http://schemas.openxmlformats.org/wordprocessingml/2006/main" xmlns:wne="http://schemas.microsoft.com/office/word/2006/wordml">
-  <w:endnote w:type="separator" w:id="0">
+<w:endnotes xmlns:wpc="http://schemas.microsoft.com/office/word/2010/wordprocessingCanvas" xmlns:cx="http://schemas.microsoft.com/office/drawing/2014/chartex" xmlns:cx1="http://schemas.microsoft.com/office/drawing/2015/9/8/chartex" xmlns:cx2="http://schemas.microsoft.com/office/drawing/2015/10/21/chartex" xmlns:cx3="http://schemas.microsoft.com/office/drawing/2016/5/9/chartex" xmlns:cx4="http://schemas.microsoft.com/office/drawing/2016/5/10/chartex" xmlns:cx5="http://schemas.microsoft.com/office/drawing/2016/5/11/chartex" xmlns:cx6="http://schemas.microsoft.com/office/drawing/2016/5/12/chartex" xmlns:cx7="http://schemas.microsoft.com/office/drawing/2016/5/13/chartex" xmlns:cx8="http://schemas.microsoft.com/office/drawing/2016/5/14/chartex" xmlns:mc="http://schemas.openxmlformats.org/markup-compatibility/2006" xmlns:aink="http://schemas.microsoft.com/office/drawing/2016/ink" xmlns:am3d="http://schemas.microsoft.com/office/drawing/2017/model3d" xmlns:o="urn:schemas-microsoft-com:office:office" xmlns:oel="http://schemas.microsoft.com/office/2019/extlst" xmlns:r="http://schemas.openxmlformats.org/officeDocument/2006/relationships" xmlns:m="http://schemas.openxmlformats.org/officeDocument/2006/math" xmlns:v="urn:schemas-microsoft-com:vml" xmlns:wp14="http://schemas.microsoft.com/office/word/2010/wordprocessingDrawing" xmlns:wp="http://schemas.openxmlformats.org/drawingml/2006/wordprocessingDrawing" xmlns:w10="urn:schemas-microsoft-com:office:word" xmlns:w="http://schemas.openxmlformats.org/wordprocessingml/2006/main" xmlns:w14="http://schemas.microsoft.com/office/word/2010/wordml" xmlns:w15="http://schemas.microsoft.com/office/word/2012/wordml" xmlns:w16cex="http://schemas.microsoft.com/office/word/2018/wordml/cex" xmlns:w16cid="http://schemas.microsoft.com/office/word/2016/wordml/cid" xmlns:w16="http://schemas.microsoft.com/office/word/2018/wordml" xmlns:w16sdtdh="http://schemas.microsoft.com/office/word/2020/wordml/sdtdatahash" xmlns:w16se="http://schemas.microsoft.com/office/word/2015/wordml/symex" xmlns:wpg="http://schemas.microsoft.com/office/word/2010/wordprocessingGroup" xmlns:wpi="http://schemas.microsoft.com/office/word/2010/wordprocessingInk" xmlns:wne="http://schemas.microsoft.com/office/word/2006/wordml" xmlns:wps="http://schemas.microsoft.com/office/word/2010/wordprocessingShape" mc:Ignorable="w14 w15 w16se w16cid w16 w16cex w16sdtdh wp14">
+  <w:endnote w:type="separator" w:id="-1">
     <w:p>
       <w:r>
         <w:separator/>
       </w:r>
     </w:p>
   </w:endnote>
-  <w:endnote w:type="continuationSeparator" w:id="1">
+  <w:endnote w:type="continuationSeparator" w:id="0">
     <w:p>
       <w:r>
         <w:continuationSeparator/>
@@ -357,29 +369,29 @@
 </file>
 
 <file path=word/footnotes.xml><?xml version="1.0" encoding="utf-8"?>
-<w:footnotes xmlns:ve="http://schemas.openxmlformats.org/markup-compatibility/2006" xmlns:o="urn:schemas-microsoft-com:office:office" xmlns:r="http://schemas.openxmlformats.org/officeDocument/2006/relationships" xmlns:m="http://schemas.openxmlformats.org/officeDocument/2006/math" xmlns:v="urn:schemas-microsoft-com:vml" xmlns:wp="http://schemas.openxmlformats.org/drawingml/2006/wordprocessingDrawing" xmlns:w10="urn:schemas-microsoft-com:office:word" xmlns:w="http://schemas.openxmlformats.org/wordprocessingml/2006/main" xmlns:wne="http://schemas.microsoft.com/office/word/2006/wordml">
-  <w:footnote w:type="separator" w:id="0">
+<w:footnotes xmlns:wpc="http://schemas.microsoft.com/office/word/2010/wordprocessingCanvas" xmlns:cx="http://schemas.microsoft.com/office/drawing/2014/chartex" xmlns:cx1="http://schemas.microsoft.com/office/drawing/2015/9/8/chartex" xmlns:cx2="http://schemas.microsoft.com/office/drawing/2015/10/21/chartex" xmlns:cx3="http://schemas.microsoft.com/office/drawing/2016/5/9/chartex" xmlns:cx4="http://schemas.microsoft.com/office/drawing/2016/5/10/chartex" xmlns:cx5="http://schemas.microsoft.com/office/drawing/2016/5/11/chartex" xmlns:cx6="http://schemas.microsoft.com/office/drawing/2016/5/12/chartex" xmlns:cx7="http://schemas.microsoft.com/office/drawing/2016/5/13/chartex" xmlns:cx8="http://schemas.microsoft.com/office/drawing/2016/5/14/chartex" xmlns:mc="http://schemas.openxmlformats.org/markup-compatibility/2006" xmlns:aink="http://schemas.microsoft.com/office/drawing/2016/ink" xmlns:am3d="http://schemas.microsoft.com/office/drawing/2017/model3d" xmlns:o="urn:schemas-microsoft-com:office:office" xmlns:oel="http://schemas.microsoft.com/office/2019/extlst" xmlns:r="http://schemas.openxmlformats.org/officeDocument/2006/relationships" xmlns:m="http://schemas.openxmlformats.org/officeDocument/2006/math" xmlns:v="urn:schemas-microsoft-com:vml" xmlns:wp14="http://schemas.microsoft.com/office/word/2010/wordprocessingDrawing" xmlns:wp="http://schemas.openxmlformats.org/drawingml/2006/wordprocessingDrawing" xmlns:w10="urn:schemas-microsoft-com:office:word" xmlns:w="http://schemas.openxmlformats.org/wordprocessingml/2006/main" xmlns:w14="http://schemas.microsoft.com/office/word/2010/wordml" xmlns:w15="http://schemas.microsoft.com/office/word/2012/wordml" xmlns:w16cex="http://schemas.microsoft.com/office/word/2018/wordml/cex" xmlns:w16cid="http://schemas.microsoft.com/office/word/2016/wordml/cid" xmlns:w16="http://schemas.microsoft.com/office/word/2018/wordml" xmlns:w16sdtdh="http://schemas.microsoft.com/office/word/2020/wordml/sdtdatahash" xmlns:w16se="http://schemas.microsoft.com/office/word/2015/wordml/symex" xmlns:wpg="http://schemas.microsoft.com/office/word/2010/wordprocessingGroup" xmlns:wpi="http://schemas.microsoft.com/office/word/2010/wordprocessingInk" xmlns:wne="http://schemas.microsoft.com/office/word/2006/wordml" xmlns:wps="http://schemas.microsoft.com/office/word/2010/wordprocessingShape" mc:Ignorable="w14 w15 w16se w16cid w16 w16cex w16sdtdh wp14">
+  <w:footnote w:type="separator" w:id="-1">
     <w:p>
       <w:r>
         <w:separator/>
       </w:r>
     </w:p>
   </w:footnote>
-  <w:footnote w:type="continuationSeparator" w:id="1">
+  <w:footnote w:type="continuationSeparator" w:id="0">
     <w:p>
       <w:r>
         <w:continuationSeparator/>
       </w:r>
     </w:p>
   </w:footnote>
-  <w:footnote w:id="2">
+  <w:footnote w:id="1">
     <w:p>
       <w:pPr>
-        <w:pStyle w:val="10"/>
+        <w:pStyle w:val="11"/>
       </w:pPr>
       <w:r>
         <w:rPr>
-          <w:rStyle w:val="12"/>
+          <w:rStyle w:val="13"/>
         </w:rPr>
         <w:footnoteRef/>
       </w:r>
@@ -392,8 +404,8 @@
 </file>
 
 <file path=word/numbering.xml><?xml version="1.0" encoding="utf-8"?>
-<w:numbering xmlns:ve="http://schemas.openxmlformats.org/markup-compatibility/2006" xmlns:o="urn:schemas-microsoft-com:office:office" xmlns:r="http://schemas.openxmlformats.org/officeDocument/2006/relationships" xmlns:m="http://schemas.openxmlformats.org/officeDocument/2006/math" xmlns:v="urn:schemas-microsoft-com:vml" xmlns:wp="http://schemas.openxmlformats.org/drawingml/2006/wordprocessingDrawing" xmlns:w10="urn:schemas-microsoft-com:office:word" xmlns:w="http://schemas.openxmlformats.org/wordprocessingml/2006/main" xmlns:wne="http://schemas.microsoft.com/office/word/2006/wordml">
-  <w:abstractNum w:abstractNumId="0">
+<w:numbering xmlns:wpc="http://schemas.microsoft.com/office/word/2010/wordprocessingCanvas" xmlns:cx="http://schemas.microsoft.com/office/drawing/2014/chartex" xmlns:cx1="http://schemas.microsoft.com/office/drawing/2015/9/8/chartex" xmlns:cx2="http://schemas.microsoft.com/office/drawing/2015/10/21/chartex" xmlns:cx3="http://schemas.microsoft.com/office/drawing/2016/5/9/chartex" xmlns:cx4="http://schemas.microsoft.com/office/drawing/2016/5/10/chartex" xmlns:cx5="http://schemas.microsoft.com/office/drawing/2016/5/11/chartex" xmlns:cx6="http://schemas.microsoft.com/office/drawing/2016/5/12/chartex" xmlns:cx7="http://schemas.microsoft.com/office/drawing/2016/5/13/chartex" xmlns:cx8="http://schemas.microsoft.com/office/drawing/2016/5/14/chartex" xmlns:mc="http://schemas.openxmlformats.org/markup-compatibility/2006" xmlns:aink="http://schemas.microsoft.com/office/drawing/2016/ink" xmlns:am3d="http://schemas.microsoft.com/office/drawing/2017/model3d" xmlns:o="urn:schemas-microsoft-com:office:office" xmlns:oel="http://schemas.microsoft.com/office/2019/extlst" xmlns:r="http://schemas.openxmlformats.org/officeDocument/2006/relationships" xmlns:m="http://schemas.openxmlformats.org/officeDocument/2006/math" xmlns:v="urn:schemas-microsoft-com:vml" xmlns:wp14="http://schemas.microsoft.com/office/word/2010/wordprocessingDrawing" xmlns:wp="http://schemas.openxmlformats.org/drawingml/2006/wordprocessingDrawing" xmlns:w10="urn:schemas-microsoft-com:office:word" xmlns:w="http://schemas.openxmlformats.org/wordprocessingml/2006/main" xmlns:w14="http://schemas.microsoft.com/office/word/2010/wordml" xmlns:w15="http://schemas.microsoft.com/office/word/2012/wordml" xmlns:w16cex="http://schemas.microsoft.com/office/word/2018/wordml/cex" xmlns:w16cid="http://schemas.microsoft.com/office/word/2016/wordml/cid" xmlns:w16="http://schemas.microsoft.com/office/word/2018/wordml" xmlns:w16sdtdh="http://schemas.microsoft.com/office/word/2020/wordml/sdtdatahash" xmlns:w16se="http://schemas.microsoft.com/office/word/2015/wordml/symex" xmlns:wpg="http://schemas.microsoft.com/office/word/2010/wordprocessingGroup" xmlns:wpi="http://schemas.microsoft.com/office/word/2010/wordprocessingInk" xmlns:wne="http://schemas.microsoft.com/office/word/2006/wordml" xmlns:wps="http://schemas.microsoft.com/office/word/2010/wordprocessingShape" mc:Ignorable="w14 w15 w16se w16cid w16 w16cex w16sdtdh wp14">
+  <w:abstractNum w:abstractNumId="0" w15:restartNumberingAfterBreak="0">
     <w:nsid w:val="FFFFFF7C"/>
     <w:multiLevelType w:val="singleLevel"/>
     <w:tmpl w:val="A7E21428"/>
@@ -410,7 +422,7 @@
       </w:pPr>
     </w:lvl>
   </w:abstractNum>
-  <w:abstractNum w:abstractNumId="1">
+  <w:abstractNum w:abstractNumId="1" w15:restartNumberingAfterBreak="0">
     <w:nsid w:val="FFFFFF7D"/>
     <w:multiLevelType w:val="singleLevel"/>
     <w:tmpl w:val="23CE040A"/>
@@ -427,7 +439,7 @@
       </w:pPr>
     </w:lvl>
   </w:abstractNum>
-  <w:abstractNum w:abstractNumId="2">
+  <w:abstractNum w:abstractNumId="2" w15:restartNumberingAfterBreak="0">
     <w:nsid w:val="FFFFFF7E"/>
     <w:multiLevelType w:val="singleLevel"/>
     <w:tmpl w:val="88E079BA"/>
@@ -444,7 +456,7 @@
       </w:pPr>
     </w:lvl>
   </w:abstractNum>
-  <w:abstractNum w:abstractNumId="3">
+  <w:abstractNum w:abstractNumId="3" w15:restartNumberingAfterBreak="0">
     <w:nsid w:val="FFFFFF7F"/>
     <w:multiLevelType w:val="singleLevel"/>
     <w:tmpl w:val="32FE9660"/>
@@ -461,7 +473,7 @@
       </w:pPr>
     </w:lvl>
   </w:abstractNum>
-  <w:abstractNum w:abstractNumId="4">
+  <w:abstractNum w:abstractNumId="4" w15:restartNumberingAfterBreak="0">
     <w:nsid w:val="FFFFFF80"/>
     <w:multiLevelType w:val="singleLevel"/>
     <w:tmpl w:val="F2BE2916"/>
@@ -481,7 +493,7 @@
       </w:rPr>
     </w:lvl>
   </w:abstractNum>
-  <w:abstractNum w:abstractNumId="5">
+  <w:abstractNum w:abstractNumId="5" w15:restartNumberingAfterBreak="0">
     <w:nsid w:val="FFFFFF81"/>
     <w:multiLevelType w:val="singleLevel"/>
     <w:tmpl w:val="3E243BEA"/>
@@ -501,7 +513,7 @@
       </w:rPr>
     </w:lvl>
   </w:abstractNum>
-  <w:abstractNum w:abstractNumId="6">
+  <w:abstractNum w:abstractNumId="6" w15:restartNumberingAfterBreak="0">
     <w:nsid w:val="FFFFFF82"/>
     <w:multiLevelType w:val="singleLevel"/>
     <w:tmpl w:val="12BAE7D0"/>
@@ -521,7 +533,7 @@
       </w:rPr>
     </w:lvl>
   </w:abstractNum>
-  <w:abstractNum w:abstractNumId="7">
+  <w:abstractNum w:abstractNumId="7" w15:restartNumberingAfterBreak="0">
     <w:nsid w:val="FFFFFF83"/>
     <w:multiLevelType w:val="singleLevel"/>
     <w:tmpl w:val="3AF8918E"/>
@@ -541,7 +553,7 @@
       </w:rPr>
     </w:lvl>
   </w:abstractNum>
-  <w:abstractNum w:abstractNumId="8">
+  <w:abstractNum w:abstractNumId="8" w15:restartNumberingAfterBreak="0">
     <w:nsid w:val="FFFFFF88"/>
     <w:multiLevelType w:val="singleLevel"/>
     <w:tmpl w:val="00F89E2E"/>
@@ -558,7 +570,7 @@
       </w:pPr>
     </w:lvl>
   </w:abstractNum>
-  <w:abstractNum w:abstractNumId="9">
+  <w:abstractNum w:abstractNumId="9" w15:restartNumberingAfterBreak="0">
     <w:nsid w:val="FFFFFF89"/>
     <w:multiLevelType w:val="singleLevel"/>
     <w:tmpl w:val="7892F460"/>
@@ -578,7 +590,7 @@
       </w:rPr>
     </w:lvl>
   </w:abstractNum>
-  <w:abstractNum w:abstractNumId="10">
+  <w:abstractNum w:abstractNumId="10" w15:restartNumberingAfterBreak="0">
     <w:nsid w:val="00A14427"/>
     <w:multiLevelType w:val="hybridMultilevel"/>
     <w:tmpl w:val="79E23DE6"/>
@@ -667,7 +679,7 @@
       </w:pPr>
     </w:lvl>
   </w:abstractNum>
-  <w:abstractNum w:abstractNumId="11">
+  <w:abstractNum w:abstractNumId="11" w15:restartNumberingAfterBreak="0">
     <w:nsid w:val="0DDA0702"/>
     <w:multiLevelType w:val="multilevel"/>
     <w:tmpl w:val="3EFCCD08"/>
@@ -795,13 +807,13 @@
       </w:rPr>
     </w:lvl>
   </w:abstractNum>
-  <w:abstractNum w:abstractNumId="12">
+  <w:abstractNum w:abstractNumId="12" w15:restartNumberingAfterBreak="0">
     <w:nsid w:val="15E7625F"/>
     <w:multiLevelType w:val="multilevel"/>
     <w:tmpl w:val="3EFCCD08"/>
     <w:numStyleLink w:val="ListH56789"/>
   </w:abstractNum>
-  <w:abstractNum w:abstractNumId="13">
+  <w:abstractNum w:abstractNumId="13" w15:restartNumberingAfterBreak="0">
     <w:nsid w:val="170CD2DE"/>
     <w:multiLevelType w:val="multilevel"/>
     <w:tmpl w:val="7CB834D2"/>
@@ -905,13 +917,13 @@
       </w:pPr>
     </w:lvl>
   </w:abstractNum>
-  <w:abstractNum w:abstractNumId="14">
+  <w:abstractNum w:abstractNumId="14" w15:restartNumberingAfterBreak="0">
     <w:nsid w:val="1F204EAD"/>
     <w:multiLevelType w:val="multilevel"/>
     <w:tmpl w:val="3EFCCD08"/>
     <w:numStyleLink w:val="ListH56789"/>
   </w:abstractNum>
-  <w:abstractNum w:abstractNumId="15">
+  <w:abstractNum w:abstractNumId="15" w15:restartNumberingAfterBreak="0">
     <w:nsid w:val="3D46733B"/>
     <w:multiLevelType w:val="multilevel"/>
     <w:tmpl w:val="1AD26990"/>
@@ -997,7 +1009,7 @@
       </w:pPr>
     </w:lvl>
   </w:abstractNum>
-  <w:abstractNum w:abstractNumId="16">
+  <w:abstractNum w:abstractNumId="16" w15:restartNumberingAfterBreak="0">
     <w:nsid w:val="6F590422"/>
     <w:multiLevelType w:val="multilevel"/>
     <w:tmpl w:val="3FB4624C"/>
@@ -1083,7 +1095,7 @@
       </w:pPr>
     </w:lvl>
   </w:abstractNum>
-  <w:abstractNum w:abstractNumId="17">
+  <w:abstractNum w:abstractNumId="17" w15:restartNumberingAfterBreak="0">
     <w:nsid w:val="775C5350"/>
     <w:multiLevelType w:val="hybridMultilevel"/>
     <w:tmpl w:val="9412207E"/>
@@ -1172,58 +1184,58 @@
       </w:pPr>
     </w:lvl>
   </w:abstractNum>
-  <w:num w:numId="1">
+  <w:num w:numId="1" w16cid:durableId="82604922">
     <w:abstractNumId w:val="13"/>
   </w:num>
-  <w:num w:numId="2">
+  <w:num w:numId="2" w16cid:durableId="242296434">
     <w:abstractNumId w:val="8"/>
   </w:num>
-  <w:num w:numId="3">
+  <w:num w:numId="3" w16cid:durableId="48191542">
     <w:abstractNumId w:val="3"/>
   </w:num>
-  <w:num w:numId="4">
+  <w:num w:numId="4" w16cid:durableId="1502548386">
     <w:abstractNumId w:val="2"/>
   </w:num>
-  <w:num w:numId="5">
+  <w:num w:numId="5" w16cid:durableId="324363944">
     <w:abstractNumId w:val="1"/>
   </w:num>
-  <w:num w:numId="6">
+  <w:num w:numId="6" w16cid:durableId="279412374">
     <w:abstractNumId w:val="0"/>
   </w:num>
-  <w:num w:numId="7">
+  <w:num w:numId="7" w16cid:durableId="731346489">
     <w:abstractNumId w:val="9"/>
   </w:num>
-  <w:num w:numId="8">
+  <w:num w:numId="8" w16cid:durableId="1585528321">
     <w:abstractNumId w:val="7"/>
   </w:num>
-  <w:num w:numId="9">
+  <w:num w:numId="9" w16cid:durableId="1486702814">
     <w:abstractNumId w:val="6"/>
   </w:num>
-  <w:num w:numId="10">
+  <w:num w:numId="10" w16cid:durableId="2143303336">
     <w:abstractNumId w:val="5"/>
   </w:num>
-  <w:num w:numId="11">
+  <w:num w:numId="11" w16cid:durableId="814446384">
     <w:abstractNumId w:val="4"/>
   </w:num>
-  <w:num w:numId="12">
+  <w:num w:numId="12" w16cid:durableId="1065763062">
     <w:abstractNumId w:val="15"/>
   </w:num>
-  <w:num w:numId="13">
+  <w:num w:numId="13" w16cid:durableId="338780235">
     <w:abstractNumId w:val="17"/>
   </w:num>
-  <w:num w:numId="14">
+  <w:num w:numId="14" w16cid:durableId="1013187506">
     <w:abstractNumId w:val="17"/>
   </w:num>
-  <w:num w:numId="15">
+  <w:num w:numId="15" w16cid:durableId="2074312071">
     <w:abstractNumId w:val="10"/>
   </w:num>
-  <w:num w:numId="16">
+  <w:num w:numId="16" w16cid:durableId="160629491">
     <w:abstractNumId w:val="16"/>
   </w:num>
-  <w:num w:numId="17">
+  <w:num w:numId="17" w16cid:durableId="1261721815">
     <w:abstractNumId w:val="11"/>
   </w:num>
-  <w:num w:numId="18">
+  <w:num w:numId="18" w16cid:durableId="2042053314">
     <w:abstractNumId w:val="11"/>
     <w:lvlOverride w:ilvl="0">
       <w:startOverride w:val="1"/>
@@ -1253,17 +1265,17 @@
       <w:startOverride w:val="1"/>
     </w:lvlOverride>
   </w:num>
-  <w:num w:numId="19">
+  <w:num w:numId="19" w16cid:durableId="1286735793">
     <w:abstractNumId w:val="14"/>
   </w:num>
-  <w:num w:numId="20">
+  <w:num w:numId="20" w16cid:durableId="1183327332">
     <w:abstractNumId w:val="12"/>
   </w:num>
 </w:numbering>
 </file>
 
 <file path=word/styles.xml><?xml version="1.0" encoding="utf-8"?>
-<w:styles xmlns:r="http://schemas.openxmlformats.org/officeDocument/2006/relationships" xmlns:w="http://schemas.openxmlformats.org/wordprocessingml/2006/main">
+<w:styles xmlns:mc="http://schemas.openxmlformats.org/markup-compatibility/2006" xmlns:r="http://schemas.openxmlformats.org/officeDocument/2006/relationships" xmlns:w="http://schemas.openxmlformats.org/wordprocessingml/2006/main" xmlns:w14="http://schemas.microsoft.com/office/word/2010/wordml" xmlns:w15="http://schemas.microsoft.com/office/word/2012/wordml" xmlns:w16cex="http://schemas.microsoft.com/office/word/2018/wordml/cex" xmlns:w16cid="http://schemas.microsoft.com/office/word/2016/wordml/cid" xmlns:w16="http://schemas.microsoft.com/office/word/2018/wordml" xmlns:w16sdtdh="http://schemas.microsoft.com/office/word/2020/wordml/sdtdatahash" xmlns:w16se="http://schemas.microsoft.com/office/word/2015/wordml/symex" mc:Ignorable="w14 w15 w16se w16cid w16 w16cex w16sdtdh">
   <w:docDefaults>
     <w:rPrDefault>
       <w:rPr>
@@ -1279,147 +1291,359 @@
       </w:pPr>
     </w:pPrDefault>
   </w:docDefaults>
-  <w:latentStyles w:defLockedState="0" w:defUIPriority="0" w:defSemiHidden="1" w:defUnhideWhenUsed="1" w:defQFormat="0" w:count="267">
-    <w:lsdException w:name="Normal" w:semiHidden="0" w:unhideWhenUsed="0"/>
-    <w:lsdException w:name="heading 1" w:semiHidden="0" w:uiPriority="9" w:unhideWhenUsed="0" w:qFormat="1"/>
-    <w:lsdException w:name="heading 2" w:uiPriority="9" w:qFormat="1"/>
-    <w:lsdException w:name="heading 3" w:uiPriority="9" w:qFormat="1"/>
-    <w:lsdException w:name="heading 4" w:uiPriority="9" w:qFormat="1"/>
-    <w:lsdException w:name="heading 5" w:uiPriority="9" w:qFormat="1"/>
-    <w:lsdException w:name="heading 6" w:uiPriority="9" w:qFormat="1"/>
-    <w:lsdException w:name="heading 7" w:uiPriority="9" w:qFormat="1"/>
-    <w:lsdException w:name="heading 8" w:uiPriority="9" w:qFormat="1"/>
-    <w:lsdException w:name="heading 9" w:uiPriority="9" w:qFormat="1"/>
-    <w:lsdException w:name="table of authorities" w:semiHidden="0" w:unhideWhenUsed="0"/>
-    <w:lsdException w:name="List" w:semiHidden="0" w:unhideWhenUsed="0"/>
-    <w:lsdException w:name="List Bullet" w:semiHidden="0" w:unhideWhenUsed="0"/>
-    <w:lsdException w:name="Title" w:semiHidden="0" w:unhideWhenUsed="0" w:qFormat="1"/>
-    <w:lsdException w:name="Body Text" w:qFormat="1"/>
-    <w:lsdException w:name="List Continue 2" w:semiHidden="0" w:unhideWhenUsed="0"/>
-    <w:lsdException w:name="List Continue 3" w:semiHidden="0" w:unhideWhenUsed="0"/>
-    <w:lsdException w:name="List Continue 4" w:semiHidden="0" w:unhideWhenUsed="0"/>
-    <w:lsdException w:name="List Continue 5" w:semiHidden="0" w:unhideWhenUsed="0"/>
-    <w:lsdException w:name="Subtitle" w:semiHidden="0" w:unhideWhenUsed="0" w:qFormat="1"/>
-    <w:lsdException w:name="Date" w:qFormat="1"/>
-    <w:lsdException w:name="Block Text" w:uiPriority="9" w:qFormat="1"/>
-    <w:lsdException w:name="Strong" w:semiHidden="0" w:unhideWhenUsed="0"/>
-    <w:lsdException w:name="Emphasis" w:semiHidden="0" w:unhideWhenUsed="0"/>
-    <w:lsdException w:name="Table Web 2" w:semiHidden="0" w:unhideWhenUsed="0"/>
-    <w:lsdException w:name="Table Web 3" w:semiHidden="0" w:unhideWhenUsed="0"/>
-    <w:lsdException w:name="Balloon Text" w:semiHidden="0" w:unhideWhenUsed="0"/>
-    <w:lsdException w:name="Table Grid" w:semiHidden="0" w:unhideWhenUsed="0"/>
-    <w:lsdException w:name="Table Theme" w:semiHidden="0" w:unhideWhenUsed="0"/>
-    <w:lsdException w:name="Placeholder Text" w:semiHidden="0" w:unhideWhenUsed="0"/>
-    <w:lsdException w:name="No Spacing" w:semiHidden="0" w:unhideWhenUsed="0"/>
-    <w:lsdException w:name="Light Shading" w:semiHidden="0" w:unhideWhenUsed="0"/>
-    <w:lsdException w:name="Light List" w:semiHidden="0" w:unhideWhenUsed="0"/>
-    <w:lsdException w:name="Light Grid" w:semiHidden="0" w:unhideWhenUsed="0"/>
-    <w:lsdException w:name="Medium Shading 1" w:semiHidden="0" w:unhideWhenUsed="0"/>
-    <w:lsdException w:name="Medium Shading 2" w:semiHidden="0" w:unhideWhenUsed="0"/>
-    <w:lsdException w:name="Medium List 1" w:semiHidden="0" w:unhideWhenUsed="0"/>
-    <w:lsdException w:name="Medium List 2" w:semiHidden="0" w:unhideWhenUsed="0"/>
-    <w:lsdException w:name="Medium Grid 1" w:semiHidden="0" w:unhideWhenUsed="0"/>
-    <w:lsdException w:name="Medium Grid 2" w:semiHidden="0" w:unhideWhenUsed="0"/>
-    <w:lsdException w:name="Medium Grid 3" w:semiHidden="0" w:unhideWhenUsed="0"/>
-    <w:lsdException w:name="Dark List" w:semiHidden="0" w:unhideWhenUsed="0"/>
-    <w:lsdException w:name="Colorful Shading" w:semiHidden="0" w:unhideWhenUsed="0"/>
-    <w:lsdException w:name="Colorful List" w:semiHidden="0" w:unhideWhenUsed="0"/>
-    <w:lsdException w:name="Colorful Grid" w:semiHidden="0" w:unhideWhenUsed="0"/>
-    <w:lsdException w:name="Light Shading Accent 1" w:semiHidden="0" w:unhideWhenUsed="0"/>
-    <w:lsdException w:name="Light List Accent 1" w:semiHidden="0" w:unhideWhenUsed="0"/>
-    <w:lsdException w:name="Light Grid Accent 1" w:semiHidden="0" w:unhideWhenUsed="0"/>
-    <w:lsdException w:name="Medium Shading 1 Accent 1" w:semiHidden="0" w:unhideWhenUsed="0"/>
-    <w:lsdException w:name="Medium Shading 2 Accent 1" w:semiHidden="0" w:unhideWhenUsed="0"/>
-    <w:lsdException w:name="Medium List 1 Accent 1" w:semiHidden="0" w:unhideWhenUsed="0"/>
-    <w:lsdException w:name="Revision" w:unhideWhenUsed="0"/>
-    <w:lsdException w:name="List Paragraph" w:semiHidden="0" w:unhideWhenUsed="0"/>
-    <w:lsdException w:name="Quote" w:semiHidden="0" w:unhideWhenUsed="0"/>
-    <w:lsdException w:name="Intense Quote" w:semiHidden="0" w:unhideWhenUsed="0"/>
-    <w:lsdException w:name="Medium List 2 Accent 1" w:semiHidden="0" w:unhideWhenUsed="0"/>
-    <w:lsdException w:name="Medium Grid 1 Accent 1" w:semiHidden="0" w:unhideWhenUsed="0"/>
-    <w:lsdException w:name="Medium Grid 2 Accent 1" w:semiHidden="0" w:unhideWhenUsed="0"/>
-    <w:lsdException w:name="Medium Grid 3 Accent 1" w:semiHidden="0" w:unhideWhenUsed="0"/>
-    <w:lsdException w:name="Dark List Accent 1" w:semiHidden="0" w:unhideWhenUsed="0"/>
-    <w:lsdException w:name="Colorful Shading Accent 1" w:semiHidden="0" w:unhideWhenUsed="0"/>
-    <w:lsdException w:name="Colorful List Accent 1" w:semiHidden="0" w:unhideWhenUsed="0"/>
-    <w:lsdException w:name="Colorful Grid Accent 1" w:semiHidden="0" w:unhideWhenUsed="0"/>
-    <w:lsdException w:name="Light Shading Accent 2" w:semiHidden="0" w:unhideWhenUsed="0"/>
-    <w:lsdException w:name="Light List Accent 2" w:semiHidden="0" w:unhideWhenUsed="0"/>
-    <w:lsdException w:name="Light Grid Accent 2" w:semiHidden="0" w:unhideWhenUsed="0"/>
-    <w:lsdException w:name="Medium Shading 1 Accent 2" w:semiHidden="0" w:unhideWhenUsed="0"/>
-    <w:lsdException w:name="Medium Shading 2 Accent 2" w:semiHidden="0" w:unhideWhenUsed="0"/>
-    <w:lsdException w:name="Medium List 1 Accent 2" w:semiHidden="0" w:unhideWhenUsed="0"/>
-    <w:lsdException w:name="Medium List 2 Accent 2" w:semiHidden="0" w:unhideWhenUsed="0"/>
-    <w:lsdException w:name="Medium Grid 1 Accent 2" w:semiHidden="0" w:unhideWhenUsed="0"/>
-    <w:lsdException w:name="Medium Grid 2 Accent 2" w:semiHidden="0" w:unhideWhenUsed="0"/>
-    <w:lsdException w:name="Medium Grid 3 Accent 2" w:semiHidden="0" w:unhideWhenUsed="0"/>
-    <w:lsdException w:name="Dark List Accent 2" w:semiHidden="0" w:unhideWhenUsed="0"/>
-    <w:lsdException w:name="Colorful Shading Accent 2" w:semiHidden="0" w:unhideWhenUsed="0"/>
-    <w:lsdException w:name="Colorful List Accent 2" w:semiHidden="0" w:unhideWhenUsed="0"/>
-    <w:lsdException w:name="Colorful Grid Accent 2" w:semiHidden="0" w:unhideWhenUsed="0"/>
-    <w:lsdException w:name="Light Shading Accent 3" w:semiHidden="0" w:unhideWhenUsed="0"/>
-    <w:lsdException w:name="Light List Accent 3" w:semiHidden="0" w:unhideWhenUsed="0"/>
-    <w:lsdException w:name="Light Grid Accent 3" w:semiHidden="0" w:unhideWhenUsed="0"/>
-    <w:lsdException w:name="Medium Shading 1 Accent 3" w:semiHidden="0" w:unhideWhenUsed="0"/>
-    <w:lsdException w:name="Medium Shading 2 Accent 3" w:semiHidden="0" w:unhideWhenUsed="0"/>
-    <w:lsdException w:name="Medium List 1 Accent 3" w:semiHidden="0" w:unhideWhenUsed="0"/>
-    <w:lsdException w:name="Medium List 2 Accent 3" w:semiHidden="0" w:unhideWhenUsed="0"/>
-    <w:lsdException w:name="Medium Grid 1 Accent 3" w:semiHidden="0" w:unhideWhenUsed="0"/>
-    <w:lsdException w:name="Medium Grid 2 Accent 3" w:semiHidden="0" w:unhideWhenUsed="0"/>
-    <w:lsdException w:name="Medium Grid 3 Accent 3" w:semiHidden="0" w:unhideWhenUsed="0"/>
-    <w:lsdException w:name="Dark List Accent 3" w:semiHidden="0" w:unhideWhenUsed="0"/>
-    <w:lsdException w:name="Colorful Shading Accent 3" w:semiHidden="0" w:unhideWhenUsed="0"/>
-    <w:lsdException w:name="Colorful List Accent 3" w:semiHidden="0" w:unhideWhenUsed="0"/>
-    <w:lsdException w:name="Colorful Grid Accent 3" w:semiHidden="0" w:unhideWhenUsed="0"/>
-    <w:lsdException w:name="Light Shading Accent 4" w:semiHidden="0" w:unhideWhenUsed="0"/>
-    <w:lsdException w:name="Light List Accent 4" w:semiHidden="0" w:unhideWhenUsed="0"/>
-    <w:lsdException w:name="Light Grid Accent 4" w:semiHidden="0" w:unhideWhenUsed="0"/>
-    <w:lsdException w:name="Medium Shading 1 Accent 4" w:semiHidden="0" w:unhideWhenUsed="0"/>
-    <w:lsdException w:name="Medium Shading 2 Accent 4" w:semiHidden="0" w:unhideWhenUsed="0"/>
-    <w:lsdException w:name="Medium List 1 Accent 4" w:semiHidden="0" w:unhideWhenUsed="0"/>
-    <w:lsdException w:name="Medium List 2 Accent 4" w:semiHidden="0" w:unhideWhenUsed="0"/>
-    <w:lsdException w:name="Medium Grid 1 Accent 4" w:semiHidden="0" w:unhideWhenUsed="0"/>
-    <w:lsdException w:name="Medium Grid 2 Accent 4" w:semiHidden="0" w:unhideWhenUsed="0"/>
-    <w:lsdException w:name="Medium Grid 3 Accent 4" w:semiHidden="0" w:unhideWhenUsed="0"/>
-    <w:lsdException w:name="Dark List Accent 4" w:semiHidden="0" w:unhideWhenUsed="0"/>
-    <w:lsdException w:name="Colorful Shading Accent 4" w:semiHidden="0" w:unhideWhenUsed="0"/>
-    <w:lsdException w:name="Colorful List Accent 4" w:semiHidden="0" w:unhideWhenUsed="0"/>
-    <w:lsdException w:name="Colorful Grid Accent 4" w:semiHidden="0" w:unhideWhenUsed="0"/>
-    <w:lsdException w:name="Light Shading Accent 5" w:semiHidden="0" w:unhideWhenUsed="0"/>
-    <w:lsdException w:name="Light List Accent 5" w:semiHidden="0" w:unhideWhenUsed="0"/>
-    <w:lsdException w:name="Light Grid Accent 5" w:semiHidden="0" w:unhideWhenUsed="0"/>
-    <w:lsdException w:name="Medium Shading 1 Accent 5" w:semiHidden="0" w:unhideWhenUsed="0"/>
-    <w:lsdException w:name="Medium Shading 2 Accent 5" w:semiHidden="0" w:unhideWhenUsed="0"/>
-    <w:lsdException w:name="Medium List 1 Accent 5" w:semiHidden="0" w:unhideWhenUsed="0"/>
-    <w:lsdException w:name="Medium List 2 Accent 5" w:semiHidden="0" w:unhideWhenUsed="0"/>
-    <w:lsdException w:name="Medium Grid 1 Accent 5" w:semiHidden="0" w:unhideWhenUsed="0"/>
-    <w:lsdException w:name="Medium Grid 2 Accent 5" w:semiHidden="0" w:unhideWhenUsed="0"/>
-    <w:lsdException w:name="Medium Grid 3 Accent 5" w:semiHidden="0" w:unhideWhenUsed="0"/>
-    <w:lsdException w:name="Dark List Accent 5" w:semiHidden="0" w:unhideWhenUsed="0"/>
-    <w:lsdException w:name="Colorful Shading Accent 5" w:semiHidden="0" w:unhideWhenUsed="0"/>
-    <w:lsdException w:name="Colorful List Accent 5" w:semiHidden="0" w:unhideWhenUsed="0"/>
-    <w:lsdException w:name="Colorful Grid Accent 5" w:semiHidden="0" w:unhideWhenUsed="0"/>
-    <w:lsdException w:name="Light Shading Accent 6" w:semiHidden="0" w:unhideWhenUsed="0"/>
-    <w:lsdException w:name="Light List Accent 6" w:semiHidden="0" w:unhideWhenUsed="0"/>
-    <w:lsdException w:name="Light Grid Accent 6" w:semiHidden="0" w:unhideWhenUsed="0"/>
-    <w:lsdException w:name="Medium Shading 1 Accent 6" w:semiHidden="0" w:unhideWhenUsed="0"/>
-    <w:lsdException w:name="Medium Shading 2 Accent 6" w:semiHidden="0" w:unhideWhenUsed="0"/>
-    <w:lsdException w:name="Medium List 1 Accent 6" w:semiHidden="0" w:unhideWhenUsed="0"/>
-    <w:lsdException w:name="Medium List 2 Accent 6" w:semiHidden="0" w:unhideWhenUsed="0"/>
-    <w:lsdException w:name="Medium Grid 1 Accent 6" w:semiHidden="0" w:unhideWhenUsed="0"/>
-    <w:lsdException w:name="Medium Grid 2 Accent 6" w:semiHidden="0" w:unhideWhenUsed="0"/>
-    <w:lsdException w:name="Medium Grid 3 Accent 6" w:semiHidden="0" w:unhideWhenUsed="0"/>
-    <w:lsdException w:name="Dark List Accent 6" w:semiHidden="0" w:unhideWhenUsed="0"/>
-    <w:lsdException w:name="Colorful Shading Accent 6" w:semiHidden="0" w:unhideWhenUsed="0"/>
-    <w:lsdException w:name="Colorful List Accent 6" w:semiHidden="0" w:unhideWhenUsed="0"/>
-    <w:lsdException w:name="Colorful Grid Accent 6" w:semiHidden="0" w:unhideWhenUsed="0"/>
-    <w:lsdException w:name="Subtle Emphasis" w:semiHidden="0" w:unhideWhenUsed="0"/>
-    <w:lsdException w:name="Intense Emphasis" w:semiHidden="0" w:unhideWhenUsed="0"/>
-    <w:lsdException w:name="Subtle Reference" w:semiHidden="0" w:unhideWhenUsed="0"/>
-    <w:lsdException w:name="Intense Reference" w:semiHidden="0" w:unhideWhenUsed="0"/>
-    <w:lsdException w:name="Book Title" w:semiHidden="0" w:unhideWhenUsed="0"/>
-    <w:lsdException w:name="Bibliography" w:semiHidden="0" w:unhideWhenUsed="0"/>
-    <w:lsdException w:name="TOC Heading" w:semiHidden="0" w:unhideWhenUsed="0"/>
+  <w:latentStyles w:defLockedState="0" w:defUIPriority="0" w:defSemiHidden="0" w:defUnhideWhenUsed="0" w:defQFormat="0" w:count="376">
+    <w:lsdException w:name="heading 1" w:uiPriority="9" w:qFormat="1"/>
+    <w:lsdException w:name="heading 2" w:semiHidden="1" w:uiPriority="9" w:unhideWhenUsed="1" w:qFormat="1"/>
+    <w:lsdException w:name="heading 3" w:semiHidden="1" w:uiPriority="9" w:unhideWhenUsed="1" w:qFormat="1"/>
+    <w:lsdException w:name="heading 4" w:semiHidden="1" w:uiPriority="9" w:unhideWhenUsed="1" w:qFormat="1"/>
+    <w:lsdException w:name="heading 5" w:semiHidden="1" w:uiPriority="9" w:unhideWhenUsed="1" w:qFormat="1"/>
+    <w:lsdException w:name="heading 6" w:semiHidden="1" w:uiPriority="9" w:unhideWhenUsed="1" w:qFormat="1"/>
+    <w:lsdException w:name="heading 7" w:semiHidden="1" w:uiPriority="9" w:unhideWhenUsed="1" w:qFormat="1"/>
+    <w:lsdException w:name="heading 8" w:semiHidden="1" w:uiPriority="9" w:unhideWhenUsed="1" w:qFormat="1"/>
+    <w:lsdException w:name="heading 9" w:semiHidden="1" w:uiPriority="9" w:unhideWhenUsed="1" w:qFormat="1"/>
+    <w:lsdException w:name="index 1" w:semiHidden="1" w:unhideWhenUsed="1"/>
+    <w:lsdException w:name="index 2" w:semiHidden="1" w:unhideWhenUsed="1"/>
+    <w:lsdException w:name="index 3" w:semiHidden="1" w:unhideWhenUsed="1"/>
+    <w:lsdException w:name="index 4" w:semiHidden="1" w:unhideWhenUsed="1"/>
+    <w:lsdException w:name="index 5" w:semiHidden="1" w:unhideWhenUsed="1"/>
+    <w:lsdException w:name="index 6" w:semiHidden="1" w:unhideWhenUsed="1"/>
+    <w:lsdException w:name="index 7" w:semiHidden="1" w:unhideWhenUsed="1"/>
+    <w:lsdException w:name="index 8" w:semiHidden="1" w:unhideWhenUsed="1"/>
+    <w:lsdException w:name="index 9" w:semiHidden="1" w:unhideWhenUsed="1"/>
+    <w:lsdException w:name="toc 1" w:semiHidden="1" w:unhideWhenUsed="1"/>
+    <w:lsdException w:name="toc 2" w:semiHidden="1" w:unhideWhenUsed="1"/>
+    <w:lsdException w:name="toc 3" w:semiHidden="1" w:unhideWhenUsed="1"/>
+    <w:lsdException w:name="toc 4" w:semiHidden="1" w:unhideWhenUsed="1"/>
+    <w:lsdException w:name="toc 5" w:semiHidden="1" w:unhideWhenUsed="1"/>
+    <w:lsdException w:name="toc 6" w:semiHidden="1" w:unhideWhenUsed="1"/>
+    <w:lsdException w:name="toc 7" w:semiHidden="1" w:unhideWhenUsed="1"/>
+    <w:lsdException w:name="toc 8" w:semiHidden="1" w:unhideWhenUsed="1"/>
+    <w:lsdException w:name="toc 9" w:semiHidden="1" w:unhideWhenUsed="1"/>
+    <w:lsdException w:name="Normal Indent" w:semiHidden="1" w:unhideWhenUsed="1"/>
+    <w:lsdException w:name="footnote text" w:semiHidden="1" w:unhideWhenUsed="1"/>
+    <w:lsdException w:name="annotation text" w:semiHidden="1" w:unhideWhenUsed="1"/>
+    <w:lsdException w:name="header" w:semiHidden="1" w:unhideWhenUsed="1"/>
+    <w:lsdException w:name="footer" w:semiHidden="1" w:unhideWhenUsed="1"/>
+    <w:lsdException w:name="index heading" w:semiHidden="1" w:unhideWhenUsed="1"/>
+    <w:lsdException w:name="caption" w:semiHidden="1" w:unhideWhenUsed="1"/>
+    <w:lsdException w:name="table of figures" w:semiHidden="1" w:unhideWhenUsed="1"/>
+    <w:lsdException w:name="envelope address" w:semiHidden="1" w:unhideWhenUsed="1"/>
+    <w:lsdException w:name="envelope return" w:semiHidden="1" w:unhideWhenUsed="1"/>
+    <w:lsdException w:name="footnote reference" w:semiHidden="1" w:unhideWhenUsed="1"/>
+    <w:lsdException w:name="annotation reference" w:semiHidden="1" w:unhideWhenUsed="1"/>
+    <w:lsdException w:name="line number" w:semiHidden="1" w:unhideWhenUsed="1"/>
+    <w:lsdException w:name="page number" w:semiHidden="1" w:unhideWhenUsed="1"/>
+    <w:lsdException w:name="endnote reference" w:semiHidden="1" w:unhideWhenUsed="1"/>
+    <w:lsdException w:name="endnote text" w:semiHidden="1" w:unhideWhenUsed="1"/>
+    <w:lsdException w:name="macro" w:semiHidden="1" w:unhideWhenUsed="1"/>
+    <w:lsdException w:name="toa heading" w:semiHidden="1" w:unhideWhenUsed="1"/>
+    <w:lsdException w:name="List Number" w:semiHidden="1" w:unhideWhenUsed="1"/>
+    <w:lsdException w:name="List 2" w:semiHidden="1" w:unhideWhenUsed="1"/>
+    <w:lsdException w:name="List 3" w:semiHidden="1" w:unhideWhenUsed="1"/>
+    <w:lsdException w:name="List 4" w:semiHidden="1" w:unhideWhenUsed="1"/>
+    <w:lsdException w:name="List 5" w:semiHidden="1" w:unhideWhenUsed="1"/>
+    <w:lsdException w:name="List Bullet 2" w:semiHidden="1" w:unhideWhenUsed="1"/>
+    <w:lsdException w:name="List Bullet 3" w:semiHidden="1" w:unhideWhenUsed="1"/>
+    <w:lsdException w:name="List Bullet 4" w:semiHidden="1" w:unhideWhenUsed="1"/>
+    <w:lsdException w:name="List Bullet 5" w:semiHidden="1" w:unhideWhenUsed="1"/>
+    <w:lsdException w:name="List Number 2" w:semiHidden="1" w:unhideWhenUsed="1"/>
+    <w:lsdException w:name="List Number 3" w:semiHidden="1" w:unhideWhenUsed="1"/>
+    <w:lsdException w:name="List Number 4" w:semiHidden="1" w:unhideWhenUsed="1"/>
+    <w:lsdException w:name="List Number 5" w:semiHidden="1" w:unhideWhenUsed="1"/>
+    <w:lsdException w:name="Title" w:qFormat="1"/>
+    <w:lsdException w:name="Closing" w:semiHidden="1" w:unhideWhenUsed="1"/>
+    <w:lsdException w:name="Signature" w:semiHidden="1" w:unhideWhenUsed="1"/>
+    <w:lsdException w:name="Default Paragraph Font" w:semiHidden="1" w:unhideWhenUsed="1"/>
+    <w:lsdException w:name="Body Text" w:semiHidden="1" w:unhideWhenUsed="1" w:qFormat="1"/>
+    <w:lsdException w:name="Body Text Indent" w:semiHidden="1" w:unhideWhenUsed="1"/>
+    <w:lsdException w:name="List Continue" w:semiHidden="1" w:unhideWhenUsed="1"/>
+    <w:lsdException w:name="Message Header" w:semiHidden="1" w:unhideWhenUsed="1"/>
+    <w:lsdException w:name="Subtitle" w:qFormat="1"/>
+    <w:lsdException w:name="Salutation" w:semiHidden="1" w:unhideWhenUsed="1"/>
+    <w:lsdException w:name="Date" w:semiHidden="1" w:unhideWhenUsed="1" w:qFormat="1"/>
+    <w:lsdException w:name="Body Text First Indent" w:semiHidden="1" w:unhideWhenUsed="1"/>
+    <w:lsdException w:name="Body Text First Indent 2" w:semiHidden="1" w:unhideWhenUsed="1"/>
+    <w:lsdException w:name="Note Heading" w:semiHidden="1" w:unhideWhenUsed="1"/>
+    <w:lsdException w:name="Body Text 2" w:semiHidden="1" w:unhideWhenUsed="1"/>
+    <w:lsdException w:name="Body Text 3" w:semiHidden="1" w:unhideWhenUsed="1"/>
+    <w:lsdException w:name="Body Text Indent 2" w:semiHidden="1" w:unhideWhenUsed="1"/>
+    <w:lsdException w:name="Body Text Indent 3" w:semiHidden="1" w:unhideWhenUsed="1"/>
+    <w:lsdException w:name="Block Text" w:semiHidden="1" w:uiPriority="9" w:unhideWhenUsed="1" w:qFormat="1"/>
+    <w:lsdException w:name="Hyperlink" w:semiHidden="1" w:unhideWhenUsed="1"/>
+    <w:lsdException w:name="FollowedHyperlink" w:semiHidden="1" w:unhideWhenUsed="1"/>
+    <w:lsdException w:name="Document Map" w:semiHidden="1" w:unhideWhenUsed="1"/>
+    <w:lsdException w:name="Plain Text" w:semiHidden="1" w:unhideWhenUsed="1"/>
+    <w:lsdException w:name="E-mail Signature" w:semiHidden="1" w:unhideWhenUsed="1"/>
+    <w:lsdException w:name="HTML Top of Form" w:semiHidden="1" w:unhideWhenUsed="1"/>
+    <w:lsdException w:name="HTML Bottom of Form" w:semiHidden="1" w:unhideWhenUsed="1"/>
+    <w:lsdException w:name="Normal (Web)" w:semiHidden="1" w:unhideWhenUsed="1"/>
+    <w:lsdException w:name="HTML Acronym" w:semiHidden="1" w:unhideWhenUsed="1"/>
+    <w:lsdException w:name="HTML Address" w:semiHidden="1" w:unhideWhenUsed="1"/>
+    <w:lsdException w:name="HTML Cite" w:semiHidden="1" w:unhideWhenUsed="1"/>
+    <w:lsdException w:name="HTML Code" w:semiHidden="1" w:unhideWhenUsed="1"/>
+    <w:lsdException w:name="HTML Definition" w:semiHidden="1" w:unhideWhenUsed="1"/>
+    <w:lsdException w:name="HTML Keyboard" w:semiHidden="1" w:unhideWhenUsed="1"/>
+    <w:lsdException w:name="HTML Preformatted" w:semiHidden="1" w:unhideWhenUsed="1"/>
+    <w:lsdException w:name="HTML Sample" w:semiHidden="1" w:unhideWhenUsed="1"/>
+    <w:lsdException w:name="HTML Typewriter" w:semiHidden="1" w:unhideWhenUsed="1"/>
+    <w:lsdException w:name="HTML Variable" w:semiHidden="1" w:unhideWhenUsed="1"/>
+    <w:lsdException w:name="Normal Table" w:semiHidden="1" w:unhideWhenUsed="1"/>
+    <w:lsdException w:name="annotation subject" w:semiHidden="1" w:unhideWhenUsed="1"/>
+    <w:lsdException w:name="No List" w:semiHidden="1" w:unhideWhenUsed="1"/>
+    <w:lsdException w:name="Outline List 1" w:semiHidden="1" w:unhideWhenUsed="1"/>
+    <w:lsdException w:name="Outline List 2" w:semiHidden="1" w:unhideWhenUsed="1"/>
+    <w:lsdException w:name="Outline List 3" w:semiHidden="1" w:unhideWhenUsed="1"/>
+    <w:lsdException w:name="Table Simple 1" w:semiHidden="1" w:unhideWhenUsed="1"/>
+    <w:lsdException w:name="Table Simple 2" w:semiHidden="1" w:unhideWhenUsed="1"/>
+    <w:lsdException w:name="Table Simple 3" w:semiHidden="1" w:unhideWhenUsed="1"/>
+    <w:lsdException w:name="Table Classic 1" w:semiHidden="1" w:unhideWhenUsed="1"/>
+    <w:lsdException w:name="Table Classic 2" w:semiHidden="1" w:unhideWhenUsed="1"/>
+    <w:lsdException w:name="Table Classic 3" w:semiHidden="1" w:unhideWhenUsed="1"/>
+    <w:lsdException w:name="Table Classic 4" w:semiHidden="1" w:unhideWhenUsed="1"/>
+    <w:lsdException w:name="Table Colorful 1" w:semiHidden="1" w:unhideWhenUsed="1"/>
+    <w:lsdException w:name="Table Colorful 2" w:semiHidden="1" w:unhideWhenUsed="1"/>
+    <w:lsdException w:name="Table Colorful 3" w:semiHidden="1" w:unhideWhenUsed="1"/>
+    <w:lsdException w:name="Table Columns 1" w:semiHidden="1" w:unhideWhenUsed="1"/>
+    <w:lsdException w:name="Table Columns 2" w:semiHidden="1" w:unhideWhenUsed="1"/>
+    <w:lsdException w:name="Table Columns 3" w:semiHidden="1" w:unhideWhenUsed="1"/>
+    <w:lsdException w:name="Table Columns 4" w:semiHidden="1" w:unhideWhenUsed="1"/>
+    <w:lsdException w:name="Table Columns 5" w:semiHidden="1" w:unhideWhenUsed="1"/>
+    <w:lsdException w:name="Table Grid 1" w:semiHidden="1" w:unhideWhenUsed="1"/>
+    <w:lsdException w:name="Table Grid 2" w:semiHidden="1" w:unhideWhenUsed="1"/>
+    <w:lsdException w:name="Table Grid 3" w:semiHidden="1" w:unhideWhenUsed="1"/>
+    <w:lsdException w:name="Table Grid 4" w:semiHidden="1" w:unhideWhenUsed="1"/>
+    <w:lsdException w:name="Table Grid 5" w:semiHidden="1" w:unhideWhenUsed="1"/>
+    <w:lsdException w:name="Table Grid 6" w:semiHidden="1" w:unhideWhenUsed="1"/>
+    <w:lsdException w:name="Table Grid 7" w:semiHidden="1" w:unhideWhenUsed="1"/>
+    <w:lsdException w:name="Table Grid 8" w:semiHidden="1" w:unhideWhenUsed="1"/>
+    <w:lsdException w:name="Table List 1" w:semiHidden="1" w:unhideWhenUsed="1"/>
+    <w:lsdException w:name="Table List 2" w:semiHidden="1" w:unhideWhenUsed="1"/>
+    <w:lsdException w:name="Table List 3" w:semiHidden="1" w:unhideWhenUsed="1"/>
+    <w:lsdException w:name="Table List 4" w:semiHidden="1" w:unhideWhenUsed="1"/>
+    <w:lsdException w:name="Table List 5" w:semiHidden="1" w:unhideWhenUsed="1"/>
+    <w:lsdException w:name="Table List 6" w:semiHidden="1" w:unhideWhenUsed="1"/>
+    <w:lsdException w:name="Table List 7" w:semiHidden="1" w:unhideWhenUsed="1"/>
+    <w:lsdException w:name="Table List 8" w:semiHidden="1" w:unhideWhenUsed="1"/>
+    <w:lsdException w:name="Table 3D effects 1" w:semiHidden="1" w:unhideWhenUsed="1"/>
+    <w:lsdException w:name="Table 3D effects 2" w:semiHidden="1" w:unhideWhenUsed="1"/>
+    <w:lsdException w:name="Table 3D effects 3" w:semiHidden="1" w:unhideWhenUsed="1"/>
+    <w:lsdException w:name="Table Contemporary" w:semiHidden="1" w:unhideWhenUsed="1"/>
+    <w:lsdException w:name="Table Elegant" w:semiHidden="1" w:unhideWhenUsed="1"/>
+    <w:lsdException w:name="Table Professional" w:semiHidden="1" w:unhideWhenUsed="1"/>
+    <w:lsdException w:name="Table Subtle 1" w:semiHidden="1" w:unhideWhenUsed="1"/>
+    <w:lsdException w:name="Table Subtle 2" w:semiHidden="1" w:unhideWhenUsed="1"/>
+    <w:lsdException w:name="Table Web 1" w:semiHidden="1" w:unhideWhenUsed="1"/>
+    <w:lsdException w:name="Table Web 2" w:semiHidden="1" w:unhideWhenUsed="1"/>
+    <w:lsdException w:name="Table Web 3" w:semiHidden="1" w:unhideWhenUsed="1"/>
+    <w:lsdException w:name="Table Theme" w:semiHidden="1" w:unhideWhenUsed="1"/>
+    <w:lsdException w:name="Light Shading"/>
+    <w:lsdException w:name="Light List"/>
+    <w:lsdException w:name="Light Grid"/>
+    <w:lsdException w:name="Medium Shading 1"/>
+    <w:lsdException w:name="Medium Shading 2"/>
+    <w:lsdException w:name="Medium List 1"/>
+    <w:lsdException w:name="Medium List 2"/>
+    <w:lsdException w:name="Medium Grid 1"/>
+    <w:lsdException w:name="Medium Grid 2"/>
+    <w:lsdException w:name="Medium Grid 3"/>
+    <w:lsdException w:name="Dark List"/>
+    <w:lsdException w:name="Colorful Shading"/>
+    <w:lsdException w:name="Colorful List"/>
+    <w:lsdException w:name="Colorful Grid"/>
+    <w:lsdException w:name="Light Shading Accent 1"/>
+    <w:lsdException w:name="Light List Accent 1"/>
+    <w:lsdException w:name="Light Grid Accent 1"/>
+    <w:lsdException w:name="Medium Shading 1 Accent 1"/>
+    <w:lsdException w:name="Medium Shading 2 Accent 1"/>
+    <w:lsdException w:name="Medium List 1 Accent 1"/>
+    <w:lsdException w:name="Revision" w:semiHidden="1"/>
+    <w:lsdException w:name="Medium List 2 Accent 1"/>
+    <w:lsdException w:name="Medium Grid 1 Accent 1"/>
+    <w:lsdException w:name="Medium Grid 2 Accent 1"/>
+    <w:lsdException w:name="Medium Grid 3 Accent 1"/>
+    <w:lsdException w:name="Dark List Accent 1"/>
+    <w:lsdException w:name="Colorful Shading Accent 1"/>
+    <w:lsdException w:name="Colorful List Accent 1"/>
+    <w:lsdException w:name="Colorful Grid Accent 1"/>
+    <w:lsdException w:name="Light Shading Accent 2"/>
+    <w:lsdException w:name="Light List Accent 2"/>
+    <w:lsdException w:name="Light Grid Accent 2"/>
+    <w:lsdException w:name="Medium Shading 1 Accent 2"/>
+    <w:lsdException w:name="Medium Shading 2 Accent 2"/>
+    <w:lsdException w:name="Medium List 1 Accent 2"/>
+    <w:lsdException w:name="Medium List 2 Accent 2"/>
+    <w:lsdException w:name="Medium Grid 1 Accent 2"/>
+    <w:lsdException w:name="Medium Grid 2 Accent 2"/>
+    <w:lsdException w:name="Medium Grid 3 Accent 2"/>
+    <w:lsdException w:name="Dark List Accent 2"/>
+    <w:lsdException w:name="Colorful Shading Accent 2"/>
+    <w:lsdException w:name="Colorful List Accent 2"/>
+    <w:lsdException w:name="Colorful Grid Accent 2"/>
+    <w:lsdException w:name="Light Shading Accent 3"/>
+    <w:lsdException w:name="Light List Accent 3"/>
+    <w:lsdException w:name="Light Grid Accent 3"/>
+    <w:lsdException w:name="Medium Shading 1 Accent 3"/>
+    <w:lsdException w:name="Medium Shading 2 Accent 3"/>
+    <w:lsdException w:name="Medium List 1 Accent 3"/>
+    <w:lsdException w:name="Medium List 2 Accent 3"/>
+    <w:lsdException w:name="Medium Grid 1 Accent 3"/>
+    <w:lsdException w:name="Medium Grid 2 Accent 3"/>
+    <w:lsdException w:name="Medium Grid 3 Accent 3"/>
+    <w:lsdException w:name="Dark List Accent 3"/>
+    <w:lsdException w:name="Colorful Shading Accent 3"/>
+    <w:lsdException w:name="Colorful List Accent 3"/>
+    <w:lsdException w:name="Colorful Grid Accent 3"/>
+    <w:lsdException w:name="Light Shading Accent 4"/>
+    <w:lsdException w:name="Light List Accent 4"/>
+    <w:lsdException w:name="Light Grid Accent 4"/>
+    <w:lsdException w:name="Medium Shading 1 Accent 4"/>
+    <w:lsdException w:name="Medium Shading 2 Accent 4"/>
+    <w:lsdException w:name="Medium List 1 Accent 4"/>
+    <w:lsdException w:name="Medium List 2 Accent 4"/>
+    <w:lsdException w:name="Medium Grid 1 Accent 4"/>
+    <w:lsdException w:name="Medium Grid 2 Accent 4"/>
+    <w:lsdException w:name="Medium Grid 3 Accent 4"/>
+    <w:lsdException w:name="Dark List Accent 4"/>
+    <w:lsdException w:name="Colorful Shading Accent 4"/>
+    <w:lsdException w:name="Colorful List Accent 4"/>
+    <w:lsdException w:name="Colorful Grid Accent 4"/>
+    <w:lsdException w:name="Light Shading Accent 5"/>
+    <w:lsdException w:name="Light List Accent 5"/>
+    <w:lsdException w:name="Light Grid Accent 5"/>
+    <w:lsdException w:name="Medium Shading 1 Accent 5"/>
+    <w:lsdException w:name="Medium Shading 2 Accent 5"/>
+    <w:lsdException w:name="Medium List 1 Accent 5"/>
+    <w:lsdException w:name="Medium List 2 Accent 5"/>
+    <w:lsdException w:name="Medium Grid 1 Accent 5"/>
+    <w:lsdException w:name="Medium Grid 2 Accent 5"/>
+    <w:lsdException w:name="Medium Grid 3 Accent 5"/>
+    <w:lsdException w:name="Dark List Accent 5"/>
+    <w:lsdException w:name="Colorful Shading Accent 5"/>
+    <w:lsdException w:name="Colorful List Accent 5"/>
+    <w:lsdException w:name="Colorful Grid Accent 5"/>
+    <w:lsdException w:name="Light Shading Accent 6"/>
+    <w:lsdException w:name="Light List Accent 6"/>
+    <w:lsdException w:name="Light Grid Accent 6"/>
+    <w:lsdException w:name="Medium Shading 1 Accent 6"/>
+    <w:lsdException w:name="Medium Shading 2 Accent 6"/>
+    <w:lsdException w:name="Medium List 1 Accent 6"/>
+    <w:lsdException w:name="Medium List 2 Accent 6"/>
+    <w:lsdException w:name="Medium Grid 1 Accent 6"/>
+    <w:lsdException w:name="Medium Grid 2 Accent 6"/>
+    <w:lsdException w:name="Medium Grid 3 Accent 6"/>
+    <w:lsdException w:name="Dark List Accent 6"/>
+    <w:lsdException w:name="Colorful Shading Accent 6"/>
+    <w:lsdException w:name="Colorful List Accent 6"/>
+    <w:lsdException w:name="Colorful Grid Accent 6"/>
+    <w:lsdException w:name="Plain Table 1" w:uiPriority="41"/>
+    <w:lsdException w:name="Plain Table 2" w:uiPriority="42"/>
+    <w:lsdException w:name="Plain Table 3" w:uiPriority="43"/>
+    <w:lsdException w:name="Plain Table 4" w:uiPriority="44"/>
+    <w:lsdException w:name="Plain Table 5" w:uiPriority="45"/>
+    <w:lsdException w:name="Grid Table Light" w:uiPriority="40"/>
+    <w:lsdException w:name="Grid Table 1 Light" w:uiPriority="46"/>
+    <w:lsdException w:name="Grid Table 2" w:uiPriority="47"/>
+    <w:lsdException w:name="Grid Table 3" w:uiPriority="48"/>
+    <w:lsdException w:name="Grid Table 4" w:uiPriority="49"/>
+    <w:lsdException w:name="Grid Table 5 Dark" w:uiPriority="50"/>
+    <w:lsdException w:name="Grid Table 6 Colorful" w:uiPriority="51"/>
+    <w:lsdException w:name="Grid Table 7 Colorful" w:uiPriority="52"/>
+    <w:lsdException w:name="Grid Table 1 Light Accent 1" w:uiPriority="46"/>
+    <w:lsdException w:name="Grid Table 2 Accent 1" w:uiPriority="47"/>
+    <w:lsdException w:name="Grid Table 3 Accent 1" w:uiPriority="48"/>
+    <w:lsdException w:name="Grid Table 4 Accent 1" w:uiPriority="49"/>
+    <w:lsdException w:name="Grid Table 5 Dark Accent 1" w:uiPriority="50"/>
+    <w:lsdException w:name="Grid Table 6 Colorful Accent 1" w:uiPriority="51"/>
+    <w:lsdException w:name="Grid Table 7 Colorful Accent 1" w:uiPriority="52"/>
+    <w:lsdException w:name="Grid Table 1 Light Accent 2" w:uiPriority="46"/>
+    <w:lsdException w:name="Grid Table 2 Accent 2" w:uiPriority="47"/>
+    <w:lsdException w:name="Grid Table 3 Accent 2" w:uiPriority="48"/>
+    <w:lsdException w:name="Grid Table 4 Accent 2" w:uiPriority="49"/>
+    <w:lsdException w:name="Grid Table 5 Dark Accent 2" w:uiPriority="50"/>
+    <w:lsdException w:name="Grid Table 6 Colorful Accent 2" w:uiPriority="51"/>
+    <w:lsdException w:name="Grid Table 7 Colorful Accent 2" w:uiPriority="52"/>
+    <w:lsdException w:name="Grid Table 1 Light Accent 3" w:uiPriority="46"/>
+    <w:lsdException w:name="Grid Table 2 Accent 3" w:uiPriority="47"/>
+    <w:lsdException w:name="Grid Table 3 Accent 3" w:uiPriority="48"/>
+    <w:lsdException w:name="Grid Table 4 Accent 3" w:uiPriority="49"/>
+    <w:lsdException w:name="Grid Table 5 Dark Accent 3" w:uiPriority="50"/>
+    <w:lsdException w:name="Grid Table 6 Colorful Accent 3" w:uiPriority="51"/>
+    <w:lsdException w:name="Grid Table 7 Colorful Accent 3" w:uiPriority="52"/>
+    <w:lsdException w:name="Grid Table 1 Light Accent 4" w:uiPriority="46"/>
+    <w:lsdException w:name="Grid Table 2 Accent 4" w:uiPriority="47"/>
+    <w:lsdException w:name="Grid Table 3 Accent 4" w:uiPriority="48"/>
+    <w:lsdException w:name="Grid Table 4 Accent 4" w:uiPriority="49"/>
+    <w:lsdException w:name="Grid Table 5 Dark Accent 4" w:uiPriority="50"/>
+    <w:lsdException w:name="Grid Table 6 Colorful Accent 4" w:uiPriority="51"/>
+    <w:lsdException w:name="Grid Table 7 Colorful Accent 4" w:uiPriority="52"/>
+    <w:lsdException w:name="Grid Table 1 Light Accent 5" w:uiPriority="46"/>
+    <w:lsdException w:name="Grid Table 2 Accent 5" w:uiPriority="47"/>
+    <w:lsdException w:name="Grid Table 3 Accent 5" w:uiPriority="48"/>
+    <w:lsdException w:name="Grid Table 4 Accent 5" w:uiPriority="49"/>
+    <w:lsdException w:name="Grid Table 5 Dark Accent 5" w:uiPriority="50"/>
+    <w:lsdException w:name="Grid Table 6 Colorful Accent 5" w:uiPriority="51"/>
+    <w:lsdException w:name="Grid Table 7 Colorful Accent 5" w:uiPriority="52"/>
+    <w:lsdException w:name="Grid Table 1 Light Accent 6" w:uiPriority="46"/>
+    <w:lsdException w:name="Grid Table 2 Accent 6" w:uiPriority="47"/>
+    <w:lsdException w:name="Grid Table 3 Accent 6" w:uiPriority="48"/>
+    <w:lsdException w:name="Grid Table 4 Accent 6" w:uiPriority="49"/>
+    <w:lsdException w:name="Grid Table 5 Dark Accent 6" w:uiPriority="50"/>
+    <w:lsdException w:name="Grid Table 6 Colorful Accent 6" w:uiPriority="51"/>
+    <w:lsdException w:name="Grid Table 7 Colorful Accent 6" w:uiPriority="52"/>
+    <w:lsdException w:name="List Table 1 Light" w:uiPriority="46"/>
+    <w:lsdException w:name="List Table 2" w:uiPriority="47"/>
+    <w:lsdException w:name="List Table 3" w:uiPriority="48"/>
+    <w:lsdException w:name="List Table 4" w:uiPriority="49"/>
+    <w:lsdException w:name="List Table 5 Dark" w:uiPriority="50"/>
+    <w:lsdException w:name="List Table 6 Colorful" w:uiPriority="51"/>
+    <w:lsdException w:name="List Table 7 Colorful" w:uiPriority="52"/>
+    <w:lsdException w:name="List Table 1 Light Accent 1" w:uiPriority="46"/>
+    <w:lsdException w:name="List Table 2 Accent 1" w:uiPriority="47"/>
+    <w:lsdException w:name="List Table 3 Accent 1" w:uiPriority="48"/>
+    <w:lsdException w:name="List Table 4 Accent 1" w:uiPriority="49"/>
+    <w:lsdException w:name="List Table 5 Dark Accent 1" w:uiPriority="50"/>
+    <w:lsdException w:name="List Table 6 Colorful Accent 1" w:uiPriority="51"/>
+    <w:lsdException w:name="List Table 7 Colorful Accent 1" w:uiPriority="52"/>
+    <w:lsdException w:name="List Table 1 Light Accent 2" w:uiPriority="46"/>
+    <w:lsdException w:name="List Table 2 Accent 2" w:uiPriority="47"/>
+    <w:lsdException w:name="List Table 3 Accent 2" w:uiPriority="48"/>
+    <w:lsdException w:name="List Table 4 Accent 2" w:uiPriority="49"/>
+    <w:lsdException w:name="List Table 5 Dark Accent 2" w:uiPriority="50"/>
+    <w:lsdException w:name="List Table 6 Colorful Accent 2" w:uiPriority="51"/>
+    <w:lsdException w:name="List Table 7 Colorful Accent 2" w:uiPriority="52"/>
+    <w:lsdException w:name="List Table 1 Light Accent 3" w:uiPriority="46"/>
+    <w:lsdException w:name="List Table 2 Accent 3" w:uiPriority="47"/>
+    <w:lsdException w:name="List Table 3 Accent 3" w:uiPriority="48"/>
+    <w:lsdException w:name="List Table 4 Accent 3" w:uiPriority="49"/>
+    <w:lsdException w:name="List Table 5 Dark Accent 3" w:uiPriority="50"/>
+    <w:lsdException w:name="List Table 6 Colorful Accent 3" w:uiPriority="51"/>
+    <w:lsdException w:name="List Table 7 Colorful Accent 3" w:uiPriority="52"/>
+    <w:lsdException w:name="List Table 1 Light Accent 4" w:uiPriority="46"/>
+    <w:lsdException w:name="List Table 2 Accent 4" w:uiPriority="47"/>
+    <w:lsdException w:name="List Table 3 Accent 4" w:uiPriority="48"/>
+    <w:lsdException w:name="List Table 4 Accent 4" w:uiPriority="49"/>
+    <w:lsdException w:name="List Table 5 Dark Accent 4" w:uiPriority="50"/>
+    <w:lsdException w:name="List Table 6 Colorful Accent 4" w:uiPriority="51"/>
+    <w:lsdException w:name="List Table 7 Colorful Accent 4" w:uiPriority="52"/>
+    <w:lsdException w:name="List Table 1 Light Accent 5" w:uiPriority="46"/>
+    <w:lsdException w:name="List Table 2 Accent 5" w:uiPriority="47"/>
+    <w:lsdException w:name="List Table 3 Accent 5" w:uiPriority="48"/>
+    <w:lsdException w:name="List Table 4 Accent 5" w:uiPriority="49"/>
+    <w:lsdException w:name="List Table 5 Dark Accent 5" w:uiPriority="50"/>
+    <w:lsdException w:name="List Table 6 Colorful Accent 5" w:uiPriority="51"/>
+    <w:lsdException w:name="List Table 7 Colorful Accent 5" w:uiPriority="52"/>
+    <w:lsdException w:name="List Table 1 Light Accent 6" w:uiPriority="46"/>
+    <w:lsdException w:name="List Table 2 Accent 6" w:uiPriority="47"/>
+    <w:lsdException w:name="List Table 3 Accent 6" w:uiPriority="48"/>
+    <w:lsdException w:name="List Table 4 Accent 6" w:uiPriority="49"/>
+    <w:lsdException w:name="List Table 5 Dark Accent 6" w:uiPriority="50"/>
+    <w:lsdException w:name="List Table 6 Colorful Accent 6" w:uiPriority="51"/>
+    <w:lsdException w:name="List Table 7 Colorful Accent 6" w:uiPriority="52"/>
+    <w:lsdException w:name="Mention" w:semiHidden="1" w:uiPriority="99" w:unhideWhenUsed="1"/>
+    <w:lsdException w:name="Smart Hyperlink" w:semiHidden="1" w:uiPriority="99" w:unhideWhenUsed="1"/>
+    <w:lsdException w:name="Hashtag" w:semiHidden="1" w:uiPriority="99" w:unhideWhenUsed="1"/>
+    <w:lsdException w:name="Unresolved Mention" w:semiHidden="1" w:uiPriority="99" w:unhideWhenUsed="1"/>
+    <w:lsdException w:name="Smart Link" w:semiHidden="1" w:uiPriority="99" w:unhideWhenUsed="1"/>
   </w:latentStyles>
   <w:style w:type="paragraph" w:default="1" w:styleId="a">
     <w:name w:val="Normal"/>
@@ -1436,7 +1660,7 @@
     <w:name w:val="heading 1"/>
     <w:basedOn w:val="a"/>
     <w:next w:val="a0"/>
-    <w:link w:val="1Char"/>
+    <w:link w:val="10"/>
     <w:uiPriority w:val="9"/>
     <w:qFormat/>
     <w:rsid w:val="00A713C1"/>
@@ -1462,7 +1686,7 @@
     <w:name w:val="heading 2"/>
     <w:basedOn w:val="a"/>
     <w:next w:val="a0"/>
-    <w:link w:val="2Char"/>
+    <w:link w:val="20"/>
     <w:uiPriority w:val="9"/>
     <w:unhideWhenUsed/>
     <w:qFormat/>
@@ -1489,7 +1713,7 @@
     <w:name w:val="heading 3"/>
     <w:basedOn w:val="a"/>
     <w:next w:val="a0"/>
-    <w:link w:val="3Char"/>
+    <w:link w:val="30"/>
     <w:uiPriority w:val="9"/>
     <w:unhideWhenUsed/>
     <w:qFormat/>
@@ -1515,7 +1739,7 @@
     <w:name w:val="heading 4"/>
     <w:basedOn w:val="a"/>
     <w:next w:val="a0"/>
-    <w:link w:val="4Char"/>
+    <w:link w:val="40"/>
     <w:uiPriority w:val="9"/>
     <w:unhideWhenUsed/>
     <w:qFormat/>
@@ -1539,7 +1763,7 @@
     <w:name w:val="heading 5"/>
     <w:basedOn w:val="a"/>
     <w:next w:val="a0"/>
-    <w:link w:val="5Char"/>
+    <w:link w:val="50"/>
     <w:uiPriority w:val="9"/>
     <w:unhideWhenUsed/>
     <w:qFormat/>
@@ -1561,7 +1785,7 @@
     <w:name w:val="heading 6"/>
     <w:basedOn w:val="a"/>
     <w:next w:val="a0"/>
-    <w:link w:val="6Char"/>
+    <w:link w:val="60"/>
     <w:uiPriority w:val="9"/>
     <w:unhideWhenUsed/>
     <w:qFormat/>
@@ -1582,7 +1806,7 @@
     <w:name w:val="heading 7"/>
     <w:basedOn w:val="a"/>
     <w:next w:val="a0"/>
-    <w:link w:val="7Char"/>
+    <w:link w:val="70"/>
     <w:uiPriority w:val="9"/>
     <w:unhideWhenUsed/>
     <w:qFormat/>
@@ -1603,7 +1827,7 @@
     <w:name w:val="heading 8"/>
     <w:basedOn w:val="a"/>
     <w:next w:val="a0"/>
-    <w:link w:val="8Char"/>
+    <w:link w:val="80"/>
     <w:uiPriority w:val="9"/>
     <w:unhideWhenUsed/>
     <w:qFormat/>
@@ -1624,7 +1848,7 @@
     <w:name w:val="heading 9"/>
     <w:basedOn w:val="a"/>
     <w:next w:val="a0"/>
-    <w:link w:val="9Char"/>
+    <w:link w:val="90"/>
     <w:uiPriority w:val="9"/>
     <w:unhideWhenUsed/>
     <w:qFormat/>
@@ -1652,7 +1876,6 @@
     <w:uiPriority w:val="99"/>
     <w:semiHidden/>
     <w:unhideWhenUsed/>
-    <w:qFormat/>
     <w:tblPr>
       <w:tblInd w:w="0" w:type="dxa"/>
       <w:tblCellMar>
@@ -1672,7 +1895,7 @@
   <w:style w:type="paragraph" w:styleId="a0">
     <w:name w:val="Body Text"/>
     <w:basedOn w:val="a"/>
-    <w:link w:val="Char1"/>
+    <w:link w:val="a4"/>
     <w:qFormat/>
     <w:rsid w:val="00D95178"/>
     <w:pPr>
@@ -1694,12 +1917,16 @@
     <w:name w:val="Compact"/>
     <w:basedOn w:val="a0"/>
     <w:qFormat/>
-    <w:rsid w:val="00D95178"/>
-    <w:pPr>
+    <w:rsid w:val="00591D58"/>
+    <w:pPr>
+      <w:spacing w:line="240" w:lineRule="auto"/>
       <w:ind w:firstLineChars="0" w:firstLine="0"/>
     </w:pPr>
-  </w:style>
-  <w:style w:type="paragraph" w:styleId="a4">
+    <w:rPr>
+      <w:sz w:val="21"/>
+    </w:rPr>
+  </w:style>
+  <w:style w:type="paragraph" w:styleId="a5">
     <w:name w:val="Title"/>
     <w:basedOn w:val="a"/>
     <w:next w:val="a0"/>
@@ -1719,9 +1946,9 @@
       <w:szCs w:val="36"/>
     </w:rPr>
   </w:style>
-  <w:style w:type="paragraph" w:styleId="a5">
+  <w:style w:type="paragraph" w:styleId="a6">
     <w:name w:val="Subtitle"/>
-    <w:basedOn w:val="a4"/>
+    <w:basedOn w:val="a5"/>
     <w:next w:val="a0"/>
     <w:qFormat/>
     <w:rsid w:val="00D95178"/>
@@ -1749,7 +1976,7 @@
       <w:sz w:val="36"/>
     </w:rPr>
   </w:style>
-  <w:style w:type="paragraph" w:styleId="a6">
+  <w:style w:type="paragraph" w:styleId="a7">
     <w:name w:val="Date"/>
     <w:next w:val="a0"/>
     <w:qFormat/>
@@ -1782,13 +2009,13 @@
       <w:szCs w:val="20"/>
     </w:rPr>
   </w:style>
-  <w:style w:type="paragraph" w:styleId="a7">
+  <w:style w:type="paragraph" w:styleId="a8">
     <w:name w:val="Bibliography"/>
     <w:basedOn w:val="a"/>
     <w:qFormat/>
     <w:rsid w:val="00D92F19"/>
   </w:style>
-  <w:style w:type="paragraph" w:styleId="a8">
+  <w:style w:type="paragraph" w:styleId="a9">
     <w:name w:val="Block Text"/>
     <w:basedOn w:val="a0"/>
     <w:next w:val="a0"/>
@@ -1797,7 +2024,7 @@
     <w:qFormat/>
     <w:rsid w:val="00D95178"/>
   </w:style>
-  <w:style w:type="paragraph" w:customStyle="1" w:styleId="10">
+  <w:style w:type="paragraph" w:customStyle="1" w:styleId="11">
     <w:name w:val="脚注文本1"/>
     <w:basedOn w:val="a"/>
     <w:uiPriority w:val="9"/>
@@ -1818,17 +2045,10 @@
     </w:pPr>
     <w:tblPr>
       <w:jc w:val="center"/>
-      <w:tblInd w:w="0" w:type="dxa"/>
       <w:tblBorders>
         <w:top w:val="single" w:sz="12" w:space="0" w:color="auto"/>
         <w:bottom w:val="single" w:sz="12" w:space="0" w:color="auto"/>
       </w:tblBorders>
-      <w:tblCellMar>
-        <w:top w:w="0" w:type="dxa"/>
-        <w:left w:w="108" w:type="dxa"/>
-        <w:bottom w:w="0" w:type="dxa"/>
-        <w:right w:w="108" w:type="dxa"/>
-      </w:tblCellMar>
     </w:tblPr>
     <w:trPr>
       <w:jc w:val="center"/>
@@ -1878,7 +2098,7 @@
       <w:color w:val="000000" w:themeColor="text1"/>
     </w:rPr>
   </w:style>
-  <w:style w:type="paragraph" w:customStyle="1" w:styleId="11">
+  <w:style w:type="paragraph" w:customStyle="1" w:styleId="12">
     <w:name w:val="题注1"/>
     <w:basedOn w:val="a"/>
     <w:link w:val="Char"/>
@@ -1892,7 +2112,7 @@
   </w:style>
   <w:style w:type="paragraph" w:customStyle="1" w:styleId="TableCaption">
     <w:name w:val="Table Caption"/>
-    <w:basedOn w:val="11"/>
+    <w:basedOn w:val="12"/>
     <w:rsid w:val="00AF282E"/>
     <w:pPr>
       <w:keepNext/>
@@ -1907,7 +2127,7 @@
   </w:style>
   <w:style w:type="paragraph" w:customStyle="1" w:styleId="ImageCaption">
     <w:name w:val="Image Caption"/>
-    <w:basedOn w:val="11"/>
+    <w:basedOn w:val="12"/>
     <w:rsid w:val="00AF282E"/>
     <w:pPr>
       <w:spacing w:after="0"/>
@@ -1938,7 +2158,7 @@
   <w:style w:type="character" w:customStyle="1" w:styleId="Char">
     <w:name w:val="正文文本 Char"/>
     <w:basedOn w:val="a1"/>
-    <w:link w:val="11"/>
+    <w:link w:val="12"/>
     <w:rsid w:val="00D95178"/>
   </w:style>
   <w:style w:type="character" w:customStyle="1" w:styleId="VerbatimChar">
@@ -1955,7 +2175,7 @@
     <w:basedOn w:val="Char"/>
     <w:rsid w:val="00D92F19"/>
   </w:style>
-  <w:style w:type="character" w:customStyle="1" w:styleId="12">
+  <w:style w:type="character" w:customStyle="1" w:styleId="13">
     <w:name w:val="脚注引用1"/>
     <w:basedOn w:val="Char"/>
     <w:rsid w:val="00D92F19"/>
@@ -1963,7 +2183,7 @@
       <w:vertAlign w:val="superscript"/>
     </w:rPr>
   </w:style>
-  <w:style w:type="character" w:styleId="a9">
+  <w:style w:type="character" w:styleId="aa">
     <w:name w:val="Hyperlink"/>
     <w:basedOn w:val="Char"/>
     <w:rsid w:val="002A0480"/>
@@ -1991,10 +2211,10 @@
       <w:szCs w:val="32"/>
     </w:rPr>
   </w:style>
-  <w:style w:type="paragraph" w:styleId="aa">
+  <w:style w:type="paragraph" w:styleId="ab">
     <w:name w:val="header"/>
     <w:basedOn w:val="a"/>
-    <w:link w:val="Char0"/>
+    <w:link w:val="ac"/>
     <w:rsid w:val="00D95178"/>
     <w:pPr>
       <w:pBdr>
@@ -2012,20 +2232,20 @@
       <w:szCs w:val="18"/>
     </w:rPr>
   </w:style>
-  <w:style w:type="character" w:customStyle="1" w:styleId="Char0">
-    <w:name w:val="页眉 Char"/>
+  <w:style w:type="character" w:customStyle="1" w:styleId="ac">
+    <w:name w:val="页眉 字符"/>
     <w:basedOn w:val="a1"/>
-    <w:link w:val="aa"/>
+    <w:link w:val="ab"/>
     <w:rsid w:val="00D95178"/>
     <w:rPr>
       <w:sz w:val="18"/>
       <w:szCs w:val="18"/>
     </w:rPr>
   </w:style>
-  <w:style w:type="paragraph" w:styleId="ab">
+  <w:style w:type="paragraph" w:styleId="ad">
     <w:name w:val="footer"/>
     <w:basedOn w:val="a"/>
-    <w:link w:val="Char2"/>
+    <w:link w:val="ae"/>
     <w:rsid w:val="00D95178"/>
     <w:pPr>
       <w:tabs>
@@ -2039,18 +2259,18 @@
       <w:szCs w:val="18"/>
     </w:rPr>
   </w:style>
-  <w:style w:type="character" w:customStyle="1" w:styleId="Char2">
-    <w:name w:val="页脚 Char"/>
+  <w:style w:type="character" w:customStyle="1" w:styleId="ae">
+    <w:name w:val="页脚 字符"/>
     <w:basedOn w:val="a1"/>
-    <w:link w:val="ab"/>
+    <w:link w:val="ad"/>
     <w:rsid w:val="00D95178"/>
     <w:rPr>
       <w:sz w:val="18"/>
       <w:szCs w:val="18"/>
     </w:rPr>
   </w:style>
-  <w:style w:type="character" w:customStyle="1" w:styleId="1Char">
-    <w:name w:val="标题 1 Char"/>
+  <w:style w:type="character" w:customStyle="1" w:styleId="10">
+    <w:name w:val="标题 1 字符"/>
     <w:basedOn w:val="a1"/>
     <w:link w:val="1"/>
     <w:uiPriority w:val="9"/>
@@ -2064,8 +2284,8 @@
       <w:lang w:val="sv-SE"/>
     </w:rPr>
   </w:style>
-  <w:style w:type="character" w:customStyle="1" w:styleId="2Char">
-    <w:name w:val="标题 2 Char"/>
+  <w:style w:type="character" w:customStyle="1" w:styleId="20">
+    <w:name w:val="标题 2 字符"/>
     <w:basedOn w:val="a1"/>
     <w:link w:val="2"/>
     <w:uiPriority w:val="9"/>
@@ -2078,8 +2298,8 @@
       <w:szCs w:val="28"/>
     </w:rPr>
   </w:style>
-  <w:style w:type="character" w:customStyle="1" w:styleId="3Char">
-    <w:name w:val="标题 3 Char"/>
+  <w:style w:type="character" w:customStyle="1" w:styleId="30">
+    <w:name w:val="标题 3 字符"/>
     <w:basedOn w:val="a1"/>
     <w:link w:val="3"/>
     <w:uiPriority w:val="9"/>
@@ -2091,8 +2311,8 @@
       <w:sz w:val="28"/>
     </w:rPr>
   </w:style>
-  <w:style w:type="character" w:customStyle="1" w:styleId="4Char">
-    <w:name w:val="标题 4 Char"/>
+  <w:style w:type="character" w:customStyle="1" w:styleId="40">
+    <w:name w:val="标题 4 字符"/>
     <w:basedOn w:val="a1"/>
     <w:link w:val="4"/>
     <w:uiPriority w:val="9"/>
@@ -2102,8 +2322,8 @@
       <w:bCs/>
     </w:rPr>
   </w:style>
-  <w:style w:type="character" w:customStyle="1" w:styleId="5Char">
-    <w:name w:val="标题 5 Char"/>
+  <w:style w:type="character" w:customStyle="1" w:styleId="50">
+    <w:name w:val="标题 5 字符"/>
     <w:basedOn w:val="a1"/>
     <w:link w:val="5"/>
     <w:uiPriority w:val="9"/>
@@ -2113,8 +2333,8 @@
       <w:iCs/>
     </w:rPr>
   </w:style>
-  <w:style w:type="character" w:customStyle="1" w:styleId="6Char">
-    <w:name w:val="标题 6 Char"/>
+  <w:style w:type="character" w:customStyle="1" w:styleId="60">
+    <w:name w:val="标题 6 字符"/>
     <w:basedOn w:val="a1"/>
     <w:link w:val="6"/>
     <w:uiPriority w:val="9"/>
@@ -2123,8 +2343,8 @@
       <w:rFonts w:ascii="Times New Roman" w:eastAsia="宋体" w:hAnsi="Times New Roman" w:cstheme="majorBidi"/>
     </w:rPr>
   </w:style>
-  <w:style w:type="character" w:customStyle="1" w:styleId="7Char">
-    <w:name w:val="标题 7 Char"/>
+  <w:style w:type="character" w:customStyle="1" w:styleId="70">
+    <w:name w:val="标题 7 字符"/>
     <w:basedOn w:val="a1"/>
     <w:link w:val="7"/>
     <w:uiPriority w:val="9"/>
@@ -2133,8 +2353,8 @@
       <w:rFonts w:ascii="Times New Roman" w:eastAsia="宋体" w:hAnsi="Times New Roman" w:cstheme="majorBidi"/>
     </w:rPr>
   </w:style>
-  <w:style w:type="character" w:customStyle="1" w:styleId="8Char">
-    <w:name w:val="标题 8 Char"/>
+  <w:style w:type="character" w:customStyle="1" w:styleId="80">
+    <w:name w:val="标题 8 字符"/>
     <w:basedOn w:val="a1"/>
     <w:link w:val="8"/>
     <w:uiPriority w:val="9"/>
@@ -2143,8 +2363,8 @@
       <w:rFonts w:ascii="Times New Roman" w:eastAsia="宋体" w:hAnsi="Times New Roman" w:cstheme="majorBidi"/>
     </w:rPr>
   </w:style>
-  <w:style w:type="character" w:customStyle="1" w:styleId="9Char">
-    <w:name w:val="标题 9 Char"/>
+  <w:style w:type="character" w:customStyle="1" w:styleId="90">
+    <w:name w:val="标题 9 字符"/>
     <w:basedOn w:val="a1"/>
     <w:link w:val="9"/>
     <w:uiPriority w:val="9"/>
@@ -2153,8 +2373,8 @@
       <w:rFonts w:ascii="Times New Roman" w:eastAsia="宋体" w:hAnsi="Times New Roman" w:cstheme="majorBidi"/>
     </w:rPr>
   </w:style>
-  <w:style w:type="character" w:customStyle="1" w:styleId="Char1">
-    <w:name w:val="正文文本 Char1"/>
+  <w:style w:type="character" w:customStyle="1" w:styleId="a4">
+    <w:name w:val="正文文本 字符"/>
     <w:basedOn w:val="a1"/>
     <w:link w:val="a0"/>
     <w:rsid w:val="00A55149"/>

</xml_diff>